<commit_message>
Img replace + text align
</commit_message>
<xml_diff>
--- a/Diplomski_Rad_Srdjan_Babic_EE_53_2014.docx
+++ b/Diplomski_Rad_Srdjan_Babic_EE_53_2014.docx
@@ -11839,7 +11839,15 @@
         <w:rPr>
           <w:noProof/>
         </w:rPr>
-        <w:t>Formula 6: Računanje intenziteta piksela pomoću bilinearne interpolacije</w:t>
+        <w:t>Formula 6: Rač</w:t>
+      </w:r>
+      <w:bookmarkStart w:id="1" w:name="_GoBack"/>
+      <w:bookmarkEnd w:id="1"/>
+      <w:r>
+        <w:rPr>
+          <w:noProof/>
+        </w:rPr>
+        <w:t>unanje intenziteta piksela pomoću bilinearne interpolacije</w:t>
       </w:r>
       <w:r>
         <w:rPr>
@@ -12081,13 +12089,6 @@
         </w:rPr>
         <w:fldChar w:fldCharType="end"/>
       </w:r>
-    </w:p>
-    <w:p>
-      <w:pPr>
-        <w:rPr>
-          <w:rStyle w:val="Strong"/>
-        </w:rPr>
-      </w:pPr>
       <w:r>
         <w:rPr>
           <w:rStyle w:val="Strong"/>
@@ -12149,7 +12150,7 @@
         <w:rPr>
           <w:noProof/>
         </w:rPr>
-        <w:instrText xml:space="preserve"> PAGEREF _Toc117195769 \h </w:instrText>
+        <w:instrText xml:space="preserve"> PAGEREF _Toc117505545 \h </w:instrText>
       </w:r>
       <w:r>
         <w:rPr>
@@ -12167,6 +12168,254 @@
           <w:noProof/>
         </w:rPr>
         <w:t>18</w:t>
+      </w:r>
+      <w:r>
+        <w:rPr>
+          <w:noProof/>
+        </w:rPr>
+        <w:fldChar w:fldCharType="end"/>
+      </w:r>
+    </w:p>
+    <w:p>
+      <w:pPr>
+        <w:pStyle w:val="TableofFigures"/>
+        <w:tabs>
+          <w:tab w:val="right" w:leader="dot" w:pos="9350"/>
+        </w:tabs>
+        <w:rPr>
+          <w:rFonts w:asciiTheme="minorHAnsi" w:eastAsiaTheme="minorEastAsia" w:hAnsiTheme="minorHAnsi" w:cstheme="minorBidi"/>
+          <w:noProof/>
+          <w:sz w:val="22"/>
+          <w:szCs w:val="22"/>
+          <w:lang w:eastAsia="sr-Latn-RS"/>
+        </w:rPr>
+      </w:pPr>
+      <w:r>
+        <w:rPr>
+          <w:noProof/>
+        </w:rPr>
+        <w:t>Tabela 2: Iskorišćeni resursi za implementaciju sistema</w:t>
+      </w:r>
+      <w:r>
+        <w:rPr>
+          <w:noProof/>
+        </w:rPr>
+        <w:tab/>
+      </w:r>
+      <w:r>
+        <w:rPr>
+          <w:noProof/>
+        </w:rPr>
+        <w:fldChar w:fldCharType="begin"/>
+      </w:r>
+      <w:r>
+        <w:rPr>
+          <w:noProof/>
+        </w:rPr>
+        <w:instrText xml:space="preserve"> PAGEREF _Toc117505546 \h </w:instrText>
+      </w:r>
+      <w:r>
+        <w:rPr>
+          <w:noProof/>
+        </w:rPr>
+      </w:r>
+      <w:r>
+        <w:rPr>
+          <w:noProof/>
+        </w:rPr>
+        <w:fldChar w:fldCharType="separate"/>
+      </w:r>
+      <w:r>
+        <w:rPr>
+          <w:noProof/>
+        </w:rPr>
+        <w:t>34</w:t>
+      </w:r>
+      <w:r>
+        <w:rPr>
+          <w:noProof/>
+        </w:rPr>
+        <w:fldChar w:fldCharType="end"/>
+      </w:r>
+    </w:p>
+    <w:p>
+      <w:pPr>
+        <w:pStyle w:val="TableofFigures"/>
+        <w:tabs>
+          <w:tab w:val="right" w:leader="dot" w:pos="9350"/>
+        </w:tabs>
+        <w:rPr>
+          <w:rFonts w:asciiTheme="minorHAnsi" w:eastAsiaTheme="minorEastAsia" w:hAnsiTheme="minorHAnsi" w:cstheme="minorBidi"/>
+          <w:noProof/>
+          <w:sz w:val="22"/>
+          <w:szCs w:val="22"/>
+          <w:lang w:eastAsia="sr-Latn-RS"/>
+        </w:rPr>
+      </w:pPr>
+      <w:r>
+        <w:rPr>
+          <w:noProof/>
+        </w:rPr>
+        <w:t>Tabela 3: Iskorišćenost DSP-jeva</w:t>
+      </w:r>
+      <w:r>
+        <w:rPr>
+          <w:noProof/>
+        </w:rPr>
+        <w:tab/>
+      </w:r>
+      <w:r>
+        <w:rPr>
+          <w:noProof/>
+        </w:rPr>
+        <w:fldChar w:fldCharType="begin"/>
+      </w:r>
+      <w:r>
+        <w:rPr>
+          <w:noProof/>
+        </w:rPr>
+        <w:instrText xml:space="preserve"> PAGEREF _Toc117505547 \h </w:instrText>
+      </w:r>
+      <w:r>
+        <w:rPr>
+          <w:noProof/>
+        </w:rPr>
+      </w:r>
+      <w:r>
+        <w:rPr>
+          <w:noProof/>
+        </w:rPr>
+        <w:fldChar w:fldCharType="separate"/>
+      </w:r>
+      <w:r>
+        <w:rPr>
+          <w:noProof/>
+        </w:rPr>
+        <w:t>34</w:t>
+      </w:r>
+      <w:r>
+        <w:rPr>
+          <w:noProof/>
+        </w:rPr>
+        <w:fldChar w:fldCharType="end"/>
+      </w:r>
+    </w:p>
+    <w:p>
+      <w:pPr>
+        <w:pStyle w:val="TableofFigures"/>
+        <w:tabs>
+          <w:tab w:val="right" w:leader="dot" w:pos="9350"/>
+        </w:tabs>
+        <w:rPr>
+          <w:rFonts w:asciiTheme="minorHAnsi" w:eastAsiaTheme="minorEastAsia" w:hAnsiTheme="minorHAnsi" w:cstheme="minorBidi"/>
+          <w:noProof/>
+          <w:sz w:val="22"/>
+          <w:szCs w:val="22"/>
+          <w:lang w:eastAsia="sr-Latn-RS"/>
+        </w:rPr>
+      </w:pPr>
+      <w:r>
+        <w:rPr>
+          <w:noProof/>
+        </w:rPr>
+        <w:t>Tabela 4: Iskorišćenost BRAM blokova</w:t>
+      </w:r>
+      <w:r>
+        <w:rPr>
+          <w:noProof/>
+        </w:rPr>
+        <w:tab/>
+      </w:r>
+      <w:r>
+        <w:rPr>
+          <w:noProof/>
+        </w:rPr>
+        <w:fldChar w:fldCharType="begin"/>
+      </w:r>
+      <w:r>
+        <w:rPr>
+          <w:noProof/>
+        </w:rPr>
+        <w:instrText xml:space="preserve"> PAGEREF _Toc117505548 \h </w:instrText>
+      </w:r>
+      <w:r>
+        <w:rPr>
+          <w:noProof/>
+        </w:rPr>
+      </w:r>
+      <w:r>
+        <w:rPr>
+          <w:noProof/>
+        </w:rPr>
+        <w:fldChar w:fldCharType="separate"/>
+      </w:r>
+      <w:r>
+        <w:rPr>
+          <w:noProof/>
+        </w:rPr>
+        <w:t>34</w:t>
+      </w:r>
+      <w:r>
+        <w:rPr>
+          <w:noProof/>
+        </w:rPr>
+        <w:fldChar w:fldCharType="end"/>
+      </w:r>
+    </w:p>
+    <w:p>
+      <w:pPr>
+        <w:pStyle w:val="TableofFigures"/>
+        <w:tabs>
+          <w:tab w:val="right" w:leader="dot" w:pos="9350"/>
+        </w:tabs>
+        <w:rPr>
+          <w:rFonts w:asciiTheme="minorHAnsi" w:eastAsiaTheme="minorEastAsia" w:hAnsiTheme="minorHAnsi" w:cstheme="minorBidi"/>
+          <w:noProof/>
+          <w:sz w:val="22"/>
+          <w:szCs w:val="22"/>
+          <w:lang w:eastAsia="sr-Latn-RS"/>
+        </w:rPr>
+      </w:pPr>
+      <w:r>
+        <w:rPr>
+          <w:noProof/>
+        </w:rPr>
+        <w:t>Tabela 5: Kritične putanje u projektovanom jezgru</w:t>
+      </w:r>
+      <w:r>
+        <w:rPr>
+          <w:noProof/>
+        </w:rPr>
+        <w:tab/>
+      </w:r>
+      <w:r>
+        <w:rPr>
+          <w:noProof/>
+        </w:rPr>
+        <w:fldChar w:fldCharType="begin"/>
+      </w:r>
+      <w:r>
+        <w:rPr>
+          <w:noProof/>
+        </w:rPr>
+        <w:instrText xml:space="preserve"> PAGEREF _Toc117505549 \h </w:instrText>
+      </w:r>
+      <w:r>
+        <w:rPr>
+          <w:noProof/>
+        </w:rPr>
+      </w:r>
+      <w:r>
+        <w:rPr>
+          <w:noProof/>
+        </w:rPr>
+        <w:fldChar w:fldCharType="separate"/>
+      </w:r>
+      <w:r>
+        <w:rPr>
+          <w:noProof/>
+        </w:rPr>
+        <w:t>34</w:t>
       </w:r>
       <w:r>
         <w:rPr>
@@ -15459,12 +15708,12 @@
       <w:pPr>
         <w:pStyle w:val="Heading1"/>
       </w:pPr>
-      <w:bookmarkStart w:id="1" w:name="_Toc117429905"/>
+      <w:bookmarkStart w:id="2" w:name="_Toc117429905"/>
       <w:r>
         <w:lastRenderedPageBreak/>
         <w:t>Uvod</w:t>
       </w:r>
-      <w:bookmarkEnd w:id="1"/>
+      <w:bookmarkEnd w:id="2"/>
     </w:p>
     <w:p>
       <w:pPr>
@@ -15683,12 +15932,12 @@
       <w:pPr>
         <w:pStyle w:val="Heading1"/>
       </w:pPr>
-      <w:bookmarkStart w:id="2" w:name="_Toc117429906"/>
+      <w:bookmarkStart w:id="3" w:name="_Toc117429906"/>
       <w:r>
         <w:lastRenderedPageBreak/>
         <w:t>Opis algoritma za otkrivljenje slike</w:t>
       </w:r>
-      <w:bookmarkEnd w:id="2"/>
+      <w:bookmarkEnd w:id="3"/>
     </w:p>
     <w:p>
       <w:pPr>
@@ -15822,11 +16071,11 @@
       <w:pPr>
         <w:pStyle w:val="Heading2"/>
       </w:pPr>
-      <w:bookmarkStart w:id="3" w:name="_Toc117429907"/>
+      <w:bookmarkStart w:id="4" w:name="_Toc117429907"/>
       <w:r>
         <w:t>Potrebne transformacije</w:t>
       </w:r>
-      <w:bookmarkEnd w:id="3"/>
+      <w:bookmarkEnd w:id="4"/>
     </w:p>
     <w:p>
       <w:pPr>
@@ -16325,22 +16574,35 @@
         <w:pStyle w:val="Caption"/>
         <w:jc w:val="center"/>
       </w:pPr>
-      <w:bookmarkStart w:id="4" w:name="_Toc117195779"/>
+      <w:bookmarkStart w:id="5" w:name="_Toc117195779"/>
       <w:r>
         <w:t xml:space="preserve">Jednačina </w:t>
       </w:r>
-      <w:fldSimple w:instr=" SEQ Jednačina \* ARABIC ">
-        <w:r>
-          <w:rPr>
-            <w:noProof/>
-          </w:rPr>
-          <w:t>1</w:t>
-        </w:r>
-      </w:fldSimple>
+      <w:r>
+        <w:fldChar w:fldCharType="begin"/>
+      </w:r>
+      <w:r>
+        <w:instrText xml:space="preserve"> SEQ Jednačina \* ARABIC </w:instrText>
+      </w:r>
+      <w:r>
+        <w:fldChar w:fldCharType="separate"/>
+      </w:r>
+      <w:r>
+        <w:rPr>
+          <w:noProof/>
+        </w:rPr>
+        <w:t>1</w:t>
+      </w:r>
+      <w:r>
+        <w:rPr>
+          <w:noProof/>
+        </w:rPr>
+        <w:fldChar w:fldCharType="end"/>
+      </w:r>
       <w:r>
         <w:t>: Uopštena reprezentacija afine transformacije</w:t>
       </w:r>
-      <w:bookmarkEnd w:id="4"/>
+      <w:bookmarkEnd w:id="5"/>
     </w:p>
     <w:p>
       <w:pPr>
@@ -16583,12 +16845,12 @@
       <w:pPr>
         <w:pStyle w:val="Heading2"/>
       </w:pPr>
-      <w:bookmarkStart w:id="5" w:name="_Toc117429908"/>
+      <w:bookmarkStart w:id="6" w:name="_Toc117429908"/>
       <w:r>
         <w:lastRenderedPageBreak/>
         <w:t>Transformaciona matrica, zakrivljenost i momenti slike</w:t>
       </w:r>
-      <w:bookmarkEnd w:id="5"/>
+      <w:bookmarkEnd w:id="6"/>
     </w:p>
     <w:p>
       <w:pPr>
@@ -16676,25 +16938,38 @@
         <w:pStyle w:val="Caption"/>
         <w:jc w:val="center"/>
       </w:pPr>
-      <w:bookmarkStart w:id="6" w:name="_Toc117359201"/>
+      <w:bookmarkStart w:id="7" w:name="_Toc117359201"/>
       <w:r>
         <w:t xml:space="preserve">Slika </w:t>
       </w:r>
-      <w:fldSimple w:instr=" SEQ Slika \* ARABIC ">
-        <w:r>
-          <w:rPr>
-            <w:noProof/>
-          </w:rPr>
-          <w:t>1</w:t>
-        </w:r>
-      </w:fldSimple>
+      <w:r>
+        <w:fldChar w:fldCharType="begin"/>
+      </w:r>
+      <w:r>
+        <w:instrText xml:space="preserve"> SEQ Slika \* ARABIC </w:instrText>
+      </w:r>
+      <w:r>
+        <w:fldChar w:fldCharType="separate"/>
+      </w:r>
+      <w:r>
+        <w:rPr>
+          <w:noProof/>
+        </w:rPr>
+        <w:t>1</w:t>
+      </w:r>
+      <w:r>
+        <w:rPr>
+          <w:noProof/>
+        </w:rPr>
+        <w:fldChar w:fldCharType="end"/>
+      </w:r>
       <w:r>
         <w:t xml:space="preserve">: </w:t>
       </w:r>
       <w:r>
         <w:t>Primer afine transformacije (preuzeto sa [2])</w:t>
       </w:r>
-      <w:bookmarkEnd w:id="6"/>
+      <w:bookmarkEnd w:id="7"/>
     </w:p>
     <w:p>
       <w:pPr>
@@ -16850,25 +17125,38 @@
         <w:pStyle w:val="Caption"/>
         <w:jc w:val="center"/>
       </w:pPr>
-      <w:bookmarkStart w:id="7" w:name="_Toc117195780"/>
+      <w:bookmarkStart w:id="8" w:name="_Toc117195780"/>
       <w:r>
         <w:t xml:space="preserve">Jednačina </w:t>
       </w:r>
-      <w:fldSimple w:instr=" SEQ Jednačina \* ARABIC ">
-        <w:r>
-          <w:rPr>
-            <w:noProof/>
-          </w:rPr>
-          <w:t>2</w:t>
-        </w:r>
-      </w:fldSimple>
+      <w:r>
+        <w:fldChar w:fldCharType="begin"/>
+      </w:r>
+      <w:r>
+        <w:instrText xml:space="preserve"> SEQ Jednačina \* ARABIC </w:instrText>
+      </w:r>
+      <w:r>
+        <w:fldChar w:fldCharType="separate"/>
+      </w:r>
+      <w:r>
+        <w:rPr>
+          <w:noProof/>
+        </w:rPr>
+        <w:t>2</w:t>
+      </w:r>
+      <w:r>
+        <w:rPr>
+          <w:noProof/>
+        </w:rPr>
+        <w:fldChar w:fldCharType="end"/>
+      </w:r>
       <w:r>
         <w:t xml:space="preserve">: </w:t>
       </w:r>
       <w:r>
         <w:t>Transformaciona matrica za zakrivljenje slike u opštem obliku</w:t>
       </w:r>
-      <w:bookmarkEnd w:id="7"/>
+      <w:bookmarkEnd w:id="8"/>
     </w:p>
     <w:p>
       <w:pPr>
@@ -16996,12 +17284,12 @@
       <w:pPr>
         <w:pStyle w:val="Heading3"/>
       </w:pPr>
-      <w:bookmarkStart w:id="8" w:name="_Toc117429909"/>
+      <w:bookmarkStart w:id="9" w:name="_Toc117429909"/>
       <w:r>
         <w:lastRenderedPageBreak/>
         <w:t>Prostorni momenti i težište slike</w:t>
       </w:r>
-      <w:bookmarkEnd w:id="8"/>
+      <w:bookmarkEnd w:id="9"/>
     </w:p>
     <w:p>
       <w:pPr>
@@ -17180,25 +17468,38 @@
         <w:pStyle w:val="Caption"/>
         <w:jc w:val="center"/>
       </w:pPr>
-      <w:bookmarkStart w:id="9" w:name="_Toc117195770"/>
+      <w:bookmarkStart w:id="10" w:name="_Toc117195770"/>
       <w:r>
         <w:t xml:space="preserve">Formula </w:t>
       </w:r>
-      <w:fldSimple w:instr=" SEQ Formula \* ARABIC ">
-        <w:r>
-          <w:rPr>
-            <w:noProof/>
-          </w:rPr>
-          <w:t>1</w:t>
-        </w:r>
-      </w:fldSimple>
+      <w:r>
+        <w:fldChar w:fldCharType="begin"/>
+      </w:r>
+      <w:r>
+        <w:instrText xml:space="preserve"> SEQ Formula \* ARABIC </w:instrText>
+      </w:r>
+      <w:r>
+        <w:fldChar w:fldCharType="separate"/>
+      </w:r>
+      <w:r>
+        <w:rPr>
+          <w:noProof/>
+        </w:rPr>
+        <w:t>1</w:t>
+      </w:r>
+      <w:r>
+        <w:rPr>
+          <w:noProof/>
+        </w:rPr>
+        <w:fldChar w:fldCharType="end"/>
+      </w:r>
       <w:r>
         <w:t xml:space="preserve">: </w:t>
       </w:r>
       <w:r>
         <w:t>Prostorni moment slike (i+j)-tog reda</w:t>
       </w:r>
-      <w:bookmarkEnd w:id="9"/>
+      <w:bookmarkEnd w:id="10"/>
     </w:p>
     <w:p>
       <w:pPr>
@@ -17429,25 +17730,38 @@
         <w:pStyle w:val="Caption"/>
         <w:jc w:val="center"/>
       </w:pPr>
-      <w:bookmarkStart w:id="10" w:name="_Toc117195771"/>
+      <w:bookmarkStart w:id="11" w:name="_Toc117195771"/>
       <w:r>
         <w:t xml:space="preserve">Formula </w:t>
       </w:r>
-      <w:fldSimple w:instr=" SEQ Formula \* ARABIC ">
-        <w:r>
-          <w:rPr>
-            <w:noProof/>
-          </w:rPr>
-          <w:t>2</w:t>
-        </w:r>
-      </w:fldSimple>
+      <w:r>
+        <w:fldChar w:fldCharType="begin"/>
+      </w:r>
+      <w:r>
+        <w:instrText xml:space="preserve"> SEQ Formula \* ARABIC </w:instrText>
+      </w:r>
+      <w:r>
+        <w:fldChar w:fldCharType="separate"/>
+      </w:r>
+      <w:r>
+        <w:rPr>
+          <w:noProof/>
+        </w:rPr>
+        <w:t>2</w:t>
+      </w:r>
+      <w:r>
+        <w:rPr>
+          <w:noProof/>
+        </w:rPr>
+        <w:fldChar w:fldCharType="end"/>
+      </w:r>
       <w:r>
         <w:t xml:space="preserve">: </w:t>
       </w:r>
       <w:r>
         <w:t>Izračunavanje prostornog momenta nultog reda</w:t>
       </w:r>
-      <w:bookmarkEnd w:id="10"/>
+      <w:bookmarkEnd w:id="11"/>
     </w:p>
     <w:p>
       <w:pPr>
@@ -17545,25 +17859,38 @@
         <w:pStyle w:val="Caption"/>
         <w:jc w:val="center"/>
       </w:pPr>
-      <w:bookmarkStart w:id="11" w:name="_Toc117195772"/>
+      <w:bookmarkStart w:id="12" w:name="_Toc117195772"/>
       <w:r>
         <w:t xml:space="preserve">Formula </w:t>
       </w:r>
-      <w:fldSimple w:instr=" SEQ Formula \* ARABIC ">
-        <w:r>
-          <w:rPr>
-            <w:noProof/>
-          </w:rPr>
-          <w:t>3</w:t>
-        </w:r>
-      </w:fldSimple>
+      <w:r>
+        <w:fldChar w:fldCharType="begin"/>
+      </w:r>
+      <w:r>
+        <w:instrText xml:space="preserve"> SEQ Formula \* ARABIC </w:instrText>
+      </w:r>
+      <w:r>
+        <w:fldChar w:fldCharType="separate"/>
+      </w:r>
+      <w:r>
+        <w:rPr>
+          <w:noProof/>
+        </w:rPr>
+        <w:t>3</w:t>
+      </w:r>
+      <w:r>
+        <w:rPr>
+          <w:noProof/>
+        </w:rPr>
+        <w:fldChar w:fldCharType="end"/>
+      </w:r>
       <w:r>
         <w:t xml:space="preserve">: </w:t>
       </w:r>
       <w:r>
         <w:t>Izračunavanje prostronog momenta prvog reda po x koordinati</w:t>
       </w:r>
-      <w:bookmarkEnd w:id="11"/>
+      <w:bookmarkEnd w:id="12"/>
     </w:p>
     <w:p>
       <w:pPr>
@@ -17667,25 +17994,38 @@
         <w:pStyle w:val="Caption"/>
         <w:jc w:val="center"/>
       </w:pPr>
-      <w:bookmarkStart w:id="12" w:name="_Toc117195773"/>
+      <w:bookmarkStart w:id="13" w:name="_Toc117195773"/>
       <w:r>
         <w:t xml:space="preserve">Formula </w:t>
       </w:r>
-      <w:fldSimple w:instr=" SEQ Formula \* ARABIC ">
-        <w:r>
-          <w:rPr>
-            <w:noProof/>
-          </w:rPr>
-          <w:t>4</w:t>
-        </w:r>
-      </w:fldSimple>
+      <w:r>
+        <w:fldChar w:fldCharType="begin"/>
+      </w:r>
+      <w:r>
+        <w:instrText xml:space="preserve"> SEQ Formula \* ARABIC </w:instrText>
+      </w:r>
+      <w:r>
+        <w:fldChar w:fldCharType="separate"/>
+      </w:r>
+      <w:r>
+        <w:rPr>
+          <w:noProof/>
+        </w:rPr>
+        <w:t>4</w:t>
+      </w:r>
+      <w:r>
+        <w:rPr>
+          <w:noProof/>
+        </w:rPr>
+        <w:fldChar w:fldCharType="end"/>
+      </w:r>
       <w:r>
         <w:t xml:space="preserve">: </w:t>
       </w:r>
       <w:r>
         <w:t>Izračunavanje prostornog momenta prvog reda po y koordinati</w:t>
       </w:r>
-      <w:bookmarkEnd w:id="12"/>
+      <w:bookmarkEnd w:id="13"/>
     </w:p>
     <w:p>
       <w:pPr>
@@ -17867,25 +18207,38 @@
         <w:pStyle w:val="Caption"/>
         <w:jc w:val="center"/>
       </w:pPr>
-      <w:bookmarkStart w:id="13" w:name="_Toc117195781"/>
+      <w:bookmarkStart w:id="14" w:name="_Toc117195781"/>
       <w:r>
         <w:t xml:space="preserve">Jednačina </w:t>
       </w:r>
-      <w:fldSimple w:instr=" SEQ Jednačina \* ARABIC ">
-        <w:r>
-          <w:rPr>
-            <w:noProof/>
-          </w:rPr>
-          <w:t>3</w:t>
-        </w:r>
-      </w:fldSimple>
+      <w:r>
+        <w:fldChar w:fldCharType="begin"/>
+      </w:r>
+      <w:r>
+        <w:instrText xml:space="preserve"> SEQ Jednačina \* ARABIC </w:instrText>
+      </w:r>
+      <w:r>
+        <w:fldChar w:fldCharType="separate"/>
+      </w:r>
+      <w:r>
+        <w:rPr>
+          <w:noProof/>
+        </w:rPr>
+        <w:t>3</w:t>
+      </w:r>
+      <w:r>
+        <w:rPr>
+          <w:noProof/>
+        </w:rPr>
+        <w:fldChar w:fldCharType="end"/>
+      </w:r>
       <w:r>
         <w:t xml:space="preserve">: </w:t>
       </w:r>
       <w:r>
         <w:t xml:space="preserve"> Koordinata X težišta slike</w:t>
       </w:r>
-      <w:bookmarkEnd w:id="13"/>
+      <w:bookmarkEnd w:id="14"/>
     </w:p>
     <w:p>
       <w:pPr>
@@ -17993,25 +18346,38 @@
         <w:pStyle w:val="Caption"/>
         <w:jc w:val="center"/>
       </w:pPr>
-      <w:bookmarkStart w:id="14" w:name="_Toc117195782"/>
+      <w:bookmarkStart w:id="15" w:name="_Toc117195782"/>
       <w:r>
         <w:t xml:space="preserve">Jednačina </w:t>
       </w:r>
-      <w:fldSimple w:instr=" SEQ Jednačina \* ARABIC ">
-        <w:r>
-          <w:rPr>
-            <w:noProof/>
-          </w:rPr>
-          <w:t>4</w:t>
-        </w:r>
-      </w:fldSimple>
+      <w:r>
+        <w:fldChar w:fldCharType="begin"/>
+      </w:r>
+      <w:r>
+        <w:instrText xml:space="preserve"> SEQ Jednačina \* ARABIC </w:instrText>
+      </w:r>
+      <w:r>
+        <w:fldChar w:fldCharType="separate"/>
+      </w:r>
+      <w:r>
+        <w:rPr>
+          <w:noProof/>
+        </w:rPr>
+        <w:t>4</w:t>
+      </w:r>
+      <w:r>
+        <w:rPr>
+          <w:noProof/>
+        </w:rPr>
+        <w:fldChar w:fldCharType="end"/>
+      </w:r>
       <w:r>
         <w:t xml:space="preserve">: </w:t>
       </w:r>
       <w:r>
         <w:t>Koordinata Y težišta slike</w:t>
       </w:r>
-      <w:bookmarkEnd w:id="14"/>
+      <w:bookmarkEnd w:id="15"/>
     </w:p>
     <w:p>
       <w:pPr>
@@ -18020,12 +18386,12 @@
       <w:r>
         <w:br w:type="page"/>
       </w:r>
-      <w:bookmarkStart w:id="15" w:name="_Toc117429910"/>
+      <w:bookmarkStart w:id="16" w:name="_Toc117429910"/>
       <w:r>
         <w:lastRenderedPageBreak/>
         <w:t>Centralni momenti i zakrivljenost slike</w:t>
       </w:r>
-      <w:bookmarkEnd w:id="15"/>
+      <w:bookmarkEnd w:id="16"/>
     </w:p>
     <w:p>
       <w:pPr>
@@ -18250,25 +18616,38 @@
         <w:pStyle w:val="Caption"/>
         <w:jc w:val="center"/>
       </w:pPr>
-      <w:bookmarkStart w:id="16" w:name="_Toc117195774"/>
+      <w:bookmarkStart w:id="17" w:name="_Toc117195774"/>
       <w:r>
         <w:t xml:space="preserve">Formula </w:t>
       </w:r>
-      <w:fldSimple w:instr=" SEQ Formula \* ARABIC ">
-        <w:r>
-          <w:rPr>
-            <w:noProof/>
-          </w:rPr>
-          <w:t>5</w:t>
-        </w:r>
-      </w:fldSimple>
+      <w:r>
+        <w:fldChar w:fldCharType="begin"/>
+      </w:r>
+      <w:r>
+        <w:instrText xml:space="preserve"> SEQ Formula \* ARABIC </w:instrText>
+      </w:r>
+      <w:r>
+        <w:fldChar w:fldCharType="separate"/>
+      </w:r>
+      <w:r>
+        <w:rPr>
+          <w:noProof/>
+        </w:rPr>
+        <w:t>5</w:t>
+      </w:r>
+      <w:r>
+        <w:rPr>
+          <w:noProof/>
+        </w:rPr>
+        <w:fldChar w:fldCharType="end"/>
+      </w:r>
       <w:r>
         <w:t xml:space="preserve">: </w:t>
       </w:r>
       <w:r>
         <w:t>Računanje centralnog momenta slike (p+q)-tog reda</w:t>
       </w:r>
-      <w:bookmarkEnd w:id="16"/>
+      <w:bookmarkEnd w:id="17"/>
     </w:p>
     <w:p>
       <w:pPr>
@@ -18436,35 +18815,48 @@
         <w:pStyle w:val="Caption"/>
         <w:jc w:val="center"/>
       </w:pPr>
-      <w:bookmarkStart w:id="17" w:name="_Toc117195783"/>
+      <w:bookmarkStart w:id="18" w:name="_Toc117195783"/>
       <w:r>
         <w:t xml:space="preserve">Jednačina </w:t>
       </w:r>
-      <w:fldSimple w:instr=" SEQ Jednačina \* ARABIC ">
-        <w:r>
-          <w:rPr>
-            <w:noProof/>
-          </w:rPr>
-          <w:t>5</w:t>
-        </w:r>
-      </w:fldSimple>
+      <w:r>
+        <w:fldChar w:fldCharType="begin"/>
+      </w:r>
+      <w:r>
+        <w:instrText xml:space="preserve"> SEQ Jednačina \* ARABIC </w:instrText>
+      </w:r>
+      <w:r>
+        <w:fldChar w:fldCharType="separate"/>
+      </w:r>
+      <w:r>
+        <w:rPr>
+          <w:noProof/>
+        </w:rPr>
+        <w:t>5</w:t>
+      </w:r>
+      <w:r>
+        <w:rPr>
+          <w:noProof/>
+        </w:rPr>
+        <w:fldChar w:fldCharType="end"/>
+      </w:r>
       <w:r>
         <w:t xml:space="preserve">: </w:t>
       </w:r>
       <w:r>
         <w:t>Računanje mere zakrivljenosti slike</w:t>
       </w:r>
-      <w:bookmarkEnd w:id="17"/>
+      <w:bookmarkEnd w:id="18"/>
     </w:p>
     <w:p>
       <w:pPr>
         <w:pStyle w:val="Heading3"/>
       </w:pPr>
-      <w:bookmarkStart w:id="18" w:name="_Toc117429911"/>
+      <w:bookmarkStart w:id="19" w:name="_Toc117429911"/>
       <w:r>
         <w:t>Otkrivljenje slike i interpolacija</w:t>
       </w:r>
-      <w:bookmarkEnd w:id="18"/>
+      <w:bookmarkEnd w:id="19"/>
     </w:p>
     <w:p>
       <w:pPr>
@@ -18646,25 +19038,38 @@
         <w:pStyle w:val="Caption"/>
         <w:jc w:val="center"/>
       </w:pPr>
-      <w:bookmarkStart w:id="19" w:name="_Toc117195775"/>
+      <w:bookmarkStart w:id="20" w:name="_Toc117195775"/>
       <w:r>
         <w:t xml:space="preserve">Formula </w:t>
       </w:r>
-      <w:fldSimple w:instr=" SEQ Formula \* ARABIC ">
-        <w:r>
-          <w:rPr>
-            <w:noProof/>
-          </w:rPr>
-          <w:t>6</w:t>
-        </w:r>
-      </w:fldSimple>
+      <w:r>
+        <w:fldChar w:fldCharType="begin"/>
+      </w:r>
+      <w:r>
+        <w:instrText xml:space="preserve"> SEQ Formula \* ARABIC </w:instrText>
+      </w:r>
+      <w:r>
+        <w:fldChar w:fldCharType="separate"/>
+      </w:r>
+      <w:r>
+        <w:rPr>
+          <w:noProof/>
+        </w:rPr>
+        <w:t>6</w:t>
+      </w:r>
+      <w:r>
+        <w:rPr>
+          <w:noProof/>
+        </w:rPr>
+        <w:fldChar w:fldCharType="end"/>
+      </w:r>
       <w:r>
         <w:t xml:space="preserve">: </w:t>
       </w:r>
       <w:r>
         <w:t>Računanje intenziteta piksela pomoću bilinearne interpolacije</w:t>
       </w:r>
-      <w:bookmarkEnd w:id="19"/>
+      <w:bookmarkEnd w:id="20"/>
     </w:p>
     <w:p>
       <w:pPr>
@@ -19015,22 +19420,35 @@
         <w:pStyle w:val="Caption"/>
         <w:jc w:val="center"/>
       </w:pPr>
-      <w:bookmarkStart w:id="20" w:name="_Toc117195776"/>
+      <w:bookmarkStart w:id="21" w:name="_Toc117195776"/>
       <w:r>
         <w:t xml:space="preserve">Formula </w:t>
       </w:r>
-      <w:fldSimple w:instr=" SEQ Formula \* ARABIC ">
-        <w:r>
-          <w:rPr>
-            <w:noProof/>
-          </w:rPr>
-          <w:t>7</w:t>
-        </w:r>
-      </w:fldSimple>
+      <w:r>
+        <w:fldChar w:fldCharType="begin"/>
+      </w:r>
+      <w:r>
+        <w:instrText xml:space="preserve"> SEQ Formula \* ARABIC </w:instrText>
+      </w:r>
+      <w:r>
+        <w:fldChar w:fldCharType="separate"/>
+      </w:r>
+      <w:r>
+        <w:rPr>
+          <w:noProof/>
+        </w:rPr>
+        <w:t>7</w:t>
+      </w:r>
+      <w:r>
+        <w:rPr>
+          <w:noProof/>
+        </w:rPr>
+        <w:fldChar w:fldCharType="end"/>
+      </w:r>
       <w:r>
         <w:t>: Računanje elementa R1 interpolacije</w:t>
       </w:r>
-      <w:bookmarkEnd w:id="20"/>
+      <w:bookmarkEnd w:id="21"/>
     </w:p>
     <w:p>
       <w:pPr>
@@ -19429,22 +19847,35 @@
         <w:pStyle w:val="Caption"/>
         <w:jc w:val="center"/>
       </w:pPr>
-      <w:bookmarkStart w:id="21" w:name="_Toc117195777"/>
+      <w:bookmarkStart w:id="22" w:name="_Toc117195777"/>
       <w:r>
         <w:t xml:space="preserve">Formula </w:t>
       </w:r>
-      <w:fldSimple w:instr=" SEQ Formula \* ARABIC ">
-        <w:r>
-          <w:rPr>
-            <w:noProof/>
-          </w:rPr>
-          <w:t>8</w:t>
-        </w:r>
-      </w:fldSimple>
+      <w:r>
+        <w:fldChar w:fldCharType="begin"/>
+      </w:r>
+      <w:r>
+        <w:instrText xml:space="preserve"> SEQ Formula \* ARABIC </w:instrText>
+      </w:r>
+      <w:r>
+        <w:fldChar w:fldCharType="separate"/>
+      </w:r>
+      <w:r>
+        <w:rPr>
+          <w:noProof/>
+        </w:rPr>
+        <w:t>8</w:t>
+      </w:r>
+      <w:r>
+        <w:rPr>
+          <w:noProof/>
+        </w:rPr>
+        <w:fldChar w:fldCharType="end"/>
+      </w:r>
       <w:r>
         <w:t>: Računanje elementa R2 interpolacije</w:t>
       </w:r>
-      <w:bookmarkEnd w:id="21"/>
+      <w:bookmarkEnd w:id="22"/>
     </w:p>
     <w:p>
       <w:pPr>
@@ -20341,25 +20772,38 @@
         <w:pStyle w:val="Caption"/>
         <w:jc w:val="center"/>
       </w:pPr>
-      <w:bookmarkStart w:id="22" w:name="_Toc117195778"/>
+      <w:bookmarkStart w:id="23" w:name="_Toc117195778"/>
       <w:r>
         <w:t xml:space="preserve">Formula </w:t>
       </w:r>
-      <w:fldSimple w:instr=" SEQ Formula \* ARABIC ">
-        <w:r>
-          <w:rPr>
-            <w:noProof/>
-          </w:rPr>
-          <w:t>9</w:t>
-        </w:r>
-      </w:fldSimple>
+      <w:r>
+        <w:fldChar w:fldCharType="begin"/>
+      </w:r>
+      <w:r>
+        <w:instrText xml:space="preserve"> SEQ Formula \* ARABIC </w:instrText>
+      </w:r>
+      <w:r>
+        <w:fldChar w:fldCharType="separate"/>
+      </w:r>
+      <w:r>
+        <w:rPr>
+          <w:noProof/>
+        </w:rPr>
+        <w:t>9</w:t>
+      </w:r>
+      <w:r>
+        <w:rPr>
+          <w:noProof/>
+        </w:rPr>
+        <w:fldChar w:fldCharType="end"/>
+      </w:r>
       <w:r>
         <w:t xml:space="preserve">: </w:t>
       </w:r>
       <w:r>
         <w:t>Skraćeni oblik interpolacije za računanje nove vrednosti piksela</w:t>
       </w:r>
-      <w:bookmarkEnd w:id="22"/>
+      <w:bookmarkEnd w:id="23"/>
     </w:p>
     <w:p/>
     <w:p>
@@ -20421,25 +20865,38 @@
         <w:pStyle w:val="Caption"/>
         <w:jc w:val="center"/>
       </w:pPr>
-      <w:bookmarkStart w:id="23" w:name="_Toc117359202"/>
+      <w:bookmarkStart w:id="24" w:name="_Toc117359202"/>
       <w:r>
         <w:t xml:space="preserve">Slika </w:t>
       </w:r>
-      <w:fldSimple w:instr=" SEQ Slika \* ARABIC ">
-        <w:r>
-          <w:rPr>
-            <w:noProof/>
-          </w:rPr>
-          <w:t>2</w:t>
-        </w:r>
-      </w:fldSimple>
+      <w:r>
+        <w:fldChar w:fldCharType="begin"/>
+      </w:r>
+      <w:r>
+        <w:instrText xml:space="preserve"> SEQ Slika \* ARABIC </w:instrText>
+      </w:r>
+      <w:r>
+        <w:fldChar w:fldCharType="separate"/>
+      </w:r>
+      <w:r>
+        <w:rPr>
+          <w:noProof/>
+        </w:rPr>
+        <w:t>2</w:t>
+      </w:r>
+      <w:r>
+        <w:rPr>
+          <w:noProof/>
+        </w:rPr>
+        <w:fldChar w:fldCharType="end"/>
+      </w:r>
       <w:r>
         <w:t xml:space="preserve">: </w:t>
       </w:r>
       <w:r>
         <w:t>Grafički prikaz bilinearne interpolacije</w:t>
       </w:r>
-      <w:bookmarkEnd w:id="23"/>
+      <w:bookmarkEnd w:id="24"/>
     </w:p>
     <w:p>
       <w:pPr>
@@ -20452,7 +20909,7 @@
         </w:rPr>
         <w:br w:type="page"/>
       </w:r>
-      <w:bookmarkStart w:id="24" w:name="_Toc117429912"/>
+      <w:bookmarkStart w:id="25" w:name="_Toc117429912"/>
       <w:r>
         <w:rPr>
           <w:lang w:val="en-US"/>
@@ -20463,7 +20920,7 @@
       <w:r>
         <w:t>etodologije korišećene tokom projektovanja</w:t>
       </w:r>
-      <w:bookmarkEnd w:id="24"/>
+      <w:bookmarkEnd w:id="25"/>
     </w:p>
     <w:p>
       <w:pPr>
@@ -20645,34 +21102,47 @@
         <w:pStyle w:val="Caption"/>
         <w:jc w:val="center"/>
       </w:pPr>
-      <w:bookmarkStart w:id="25" w:name="_Toc117359203"/>
+      <w:bookmarkStart w:id="26" w:name="_Toc117359203"/>
       <w:r>
         <w:t xml:space="preserve">Slika </w:t>
       </w:r>
-      <w:fldSimple w:instr=" SEQ Slika \* ARABIC ">
-        <w:r>
-          <w:rPr>
-            <w:noProof/>
-          </w:rPr>
-          <w:t>3</w:t>
-        </w:r>
-      </w:fldSimple>
+      <w:r>
+        <w:fldChar w:fldCharType="begin"/>
+      </w:r>
+      <w:r>
+        <w:instrText xml:space="preserve"> SEQ Slika \* ARABIC </w:instrText>
+      </w:r>
+      <w:r>
+        <w:fldChar w:fldCharType="separate"/>
+      </w:r>
+      <w:r>
+        <w:rPr>
+          <w:noProof/>
+        </w:rPr>
+        <w:t>3</w:t>
+      </w:r>
+      <w:r>
+        <w:rPr>
+          <w:noProof/>
+        </w:rPr>
+        <w:fldChar w:fldCharType="end"/>
+      </w:r>
       <w:r>
         <w:t>: Struktura ZYNQ 7010 SoC-a, preuzeto sa [9]</w:t>
       </w:r>
-      <w:bookmarkEnd w:id="25"/>
+      <w:bookmarkEnd w:id="26"/>
     </w:p>
     <w:p>
       <w:pPr>
         <w:pStyle w:val="Heading2"/>
         <w:jc w:val="both"/>
       </w:pPr>
-      <w:bookmarkStart w:id="26" w:name="_Toc117429913"/>
+      <w:bookmarkStart w:id="27" w:name="_Toc117429913"/>
       <w:r>
         <w:lastRenderedPageBreak/>
         <w:t>ESL metodologija</w:t>
       </w:r>
-      <w:bookmarkEnd w:id="26"/>
+      <w:bookmarkEnd w:id="27"/>
     </w:p>
     <w:p>
       <w:pPr>
@@ -20748,11 +21218,11 @@
       <w:pPr>
         <w:pStyle w:val="Heading3"/>
       </w:pPr>
-      <w:bookmarkStart w:id="27" w:name="_Toc117429914"/>
+      <w:bookmarkStart w:id="28" w:name="_Toc117429914"/>
       <w:r>
         <w:t>Virtuelna platforma</w:t>
       </w:r>
-      <w:bookmarkEnd w:id="27"/>
+      <w:bookmarkEnd w:id="28"/>
     </w:p>
     <w:p>
       <w:pPr>
@@ -20867,22 +21337,35 @@
         <w:pStyle w:val="Caption"/>
         <w:jc w:val="center"/>
       </w:pPr>
-      <w:bookmarkStart w:id="28" w:name="_Toc117359204"/>
+      <w:bookmarkStart w:id="29" w:name="_Toc117359204"/>
       <w:r>
         <w:t xml:space="preserve">Slika </w:t>
       </w:r>
-      <w:fldSimple w:instr=" SEQ Slika \* ARABIC ">
-        <w:r>
-          <w:rPr>
-            <w:noProof/>
-          </w:rPr>
-          <w:t>4</w:t>
-        </w:r>
-      </w:fldSimple>
+      <w:r>
+        <w:fldChar w:fldCharType="begin"/>
+      </w:r>
+      <w:r>
+        <w:instrText xml:space="preserve"> SEQ Slika \* ARABIC </w:instrText>
+      </w:r>
+      <w:r>
+        <w:fldChar w:fldCharType="separate"/>
+      </w:r>
+      <w:r>
+        <w:rPr>
+          <w:noProof/>
+        </w:rPr>
+        <w:t>4</w:t>
+      </w:r>
+      <w:r>
+        <w:rPr>
+          <w:noProof/>
+        </w:rPr>
+        <w:fldChar w:fldCharType="end"/>
+      </w:r>
       <w:r>
         <w:t>: Struktura virtuelne platforme</w:t>
       </w:r>
-      <w:bookmarkEnd w:id="28"/>
+      <w:bookmarkEnd w:id="29"/>
     </w:p>
     <w:p>
       <w:pPr>
@@ -20924,11 +21407,11 @@
       <w:pPr>
         <w:pStyle w:val="Heading2"/>
       </w:pPr>
-      <w:bookmarkStart w:id="29" w:name="_Toc117429915"/>
+      <w:bookmarkStart w:id="30" w:name="_Toc117429915"/>
       <w:r>
         <w:t>RTL Metodologija</w:t>
       </w:r>
-      <w:bookmarkEnd w:id="29"/>
+      <w:bookmarkEnd w:id="30"/>
     </w:p>
     <w:p>
       <w:pPr>
@@ -21236,7 +21719,7 @@
       <w:pPr>
         <w:pStyle w:val="Heading3"/>
       </w:pPr>
-      <w:bookmarkStart w:id="30" w:name="_Toc117429916"/>
+      <w:bookmarkStart w:id="31" w:name="_Toc117429916"/>
       <w:r>
         <w:lastRenderedPageBreak/>
         <w:t>Particionisanje</w:t>
@@ -21244,7 +21727,7 @@
       <w:r>
         <w:t xml:space="preserve"> IP jezgra</w:t>
       </w:r>
-      <w:bookmarkEnd w:id="30"/>
+      <w:bookmarkEnd w:id="31"/>
     </w:p>
     <w:p>
       <w:pPr>
@@ -21392,18 +21875,31 @@
         <w:pStyle w:val="Caption"/>
         <w:jc w:val="center"/>
       </w:pPr>
-      <w:bookmarkStart w:id="31" w:name="_Toc117359205"/>
+      <w:bookmarkStart w:id="32" w:name="_Toc117359205"/>
       <w:r>
         <w:t xml:space="preserve">Slika </w:t>
       </w:r>
-      <w:fldSimple w:instr=" SEQ Slika \* ARABIC ">
-        <w:r>
-          <w:rPr>
-            <w:noProof/>
-          </w:rPr>
-          <w:t>5</w:t>
-        </w:r>
-      </w:fldSimple>
+      <w:r>
+        <w:fldChar w:fldCharType="begin"/>
+      </w:r>
+      <w:r>
+        <w:instrText xml:space="preserve"> SEQ Slika \* ARABIC </w:instrText>
+      </w:r>
+      <w:r>
+        <w:fldChar w:fldCharType="separate"/>
+      </w:r>
+      <w:r>
+        <w:rPr>
+          <w:noProof/>
+        </w:rPr>
+        <w:t>5</w:t>
+      </w:r>
+      <w:r>
+        <w:rPr>
+          <w:noProof/>
+        </w:rPr>
+        <w:fldChar w:fldCharType="end"/>
+      </w:r>
       <w:r>
         <w:t>: Particionisanje IP jezgra na Controlpath i Datapath</w:t>
       </w:r>
@@ -21416,7 +21912,7 @@
       <w:r>
         <w:t>]</w:t>
       </w:r>
-      <w:bookmarkEnd w:id="31"/>
+      <w:bookmarkEnd w:id="32"/>
     </w:p>
     <w:p>
       <w:pPr>
@@ -21430,12 +21926,12 @@
       <w:pPr>
         <w:pStyle w:val="Heading2"/>
       </w:pPr>
-      <w:bookmarkStart w:id="32" w:name="_Toc117429917"/>
+      <w:bookmarkStart w:id="33" w:name="_Toc117429917"/>
       <w:r>
         <w:lastRenderedPageBreak/>
         <w:t>Testiranje RTL-a koristeći mešovito UVM okruženje</w:t>
       </w:r>
-      <w:bookmarkEnd w:id="32"/>
+      <w:bookmarkEnd w:id="33"/>
     </w:p>
     <w:p>
       <w:pPr>
@@ -21600,22 +22096,35 @@
         <w:pStyle w:val="Caption"/>
         <w:jc w:val="center"/>
       </w:pPr>
-      <w:bookmarkStart w:id="33" w:name="_Toc117359206"/>
+      <w:bookmarkStart w:id="34" w:name="_Toc117359206"/>
       <w:r>
         <w:t xml:space="preserve">Slika </w:t>
       </w:r>
-      <w:fldSimple w:instr=" SEQ Slika \* ARABIC ">
-        <w:r>
-          <w:rPr>
-            <w:noProof/>
-          </w:rPr>
-          <w:t>6</w:t>
-        </w:r>
-      </w:fldSimple>
+      <w:r>
+        <w:fldChar w:fldCharType="begin"/>
+      </w:r>
+      <w:r>
+        <w:instrText xml:space="preserve"> SEQ Slika \* ARABIC </w:instrText>
+      </w:r>
+      <w:r>
+        <w:fldChar w:fldCharType="separate"/>
+      </w:r>
+      <w:r>
+        <w:rPr>
+          <w:noProof/>
+        </w:rPr>
+        <w:t>6</w:t>
+      </w:r>
+      <w:r>
+        <w:rPr>
+          <w:noProof/>
+        </w:rPr>
+        <w:fldChar w:fldCharType="end"/>
+      </w:r>
       <w:r>
         <w:t>: Simulaciono okruženje za testiranje RTL modela</w:t>
       </w:r>
-      <w:bookmarkEnd w:id="33"/>
+      <w:bookmarkEnd w:id="34"/>
     </w:p>
     <w:p>
       <w:r>
@@ -21842,22 +22351,35 @@
         <w:pStyle w:val="Caption"/>
         <w:jc w:val="center"/>
       </w:pPr>
-      <w:bookmarkStart w:id="34" w:name="_Toc117359207"/>
+      <w:bookmarkStart w:id="35" w:name="_Toc117359207"/>
       <w:r>
         <w:t xml:space="preserve">Slika </w:t>
       </w:r>
-      <w:fldSimple w:instr=" SEQ Slika \* ARABIC ">
-        <w:r>
-          <w:rPr>
-            <w:noProof/>
-          </w:rPr>
-          <w:t>7</w:t>
-        </w:r>
-      </w:fldSimple>
+      <w:r>
+        <w:fldChar w:fldCharType="begin"/>
+      </w:r>
+      <w:r>
+        <w:instrText xml:space="preserve"> SEQ Slika \* ARABIC </w:instrText>
+      </w:r>
+      <w:r>
+        <w:fldChar w:fldCharType="separate"/>
+      </w:r>
+      <w:r>
+        <w:rPr>
+          <w:noProof/>
+        </w:rPr>
+        <w:t>7</w:t>
+      </w:r>
+      <w:r>
+        <w:rPr>
+          <w:noProof/>
+        </w:rPr>
+        <w:fldChar w:fldCharType="end"/>
+      </w:r>
       <w:r>
         <w:t>: Ulazna i izlazna slika za simulaciju RTL modela</w:t>
       </w:r>
-      <w:bookmarkEnd w:id="34"/>
+      <w:bookmarkEnd w:id="35"/>
     </w:p>
     <w:p>
       <w:pPr>
@@ -21878,12 +22400,12 @@
       <w:pPr>
         <w:pStyle w:val="Heading1"/>
       </w:pPr>
-      <w:bookmarkStart w:id="35" w:name="_Toc117429918"/>
+      <w:bookmarkStart w:id="36" w:name="_Toc117429918"/>
       <w:r>
         <w:lastRenderedPageBreak/>
         <w:t>Projektovanje hardvera</w:t>
       </w:r>
-      <w:bookmarkEnd w:id="35"/>
+      <w:bookmarkEnd w:id="36"/>
     </w:p>
     <w:p>
       <w:pPr>
@@ -21918,11 +22440,11 @@
       <w:pPr>
         <w:pStyle w:val="Heading2"/>
       </w:pPr>
-      <w:bookmarkStart w:id="36" w:name="_Toc117429919"/>
+      <w:bookmarkStart w:id="37" w:name="_Toc117429919"/>
       <w:r>
         <w:t>Interfejsi</w:t>
       </w:r>
-      <w:bookmarkEnd w:id="36"/>
+      <w:bookmarkEnd w:id="37"/>
     </w:p>
     <w:p>
       <w:r>
@@ -22015,32 +22537,48 @@
         <w:pStyle w:val="Caption"/>
         <w:jc w:val="center"/>
       </w:pPr>
-      <w:bookmarkStart w:id="37" w:name="_Toc117359208"/>
+      <w:bookmarkStart w:id="38" w:name="_Toc117359208"/>
       <w:r>
         <w:t xml:space="preserve">Slika </w:t>
       </w:r>
-      <w:fldSimple w:instr=" SEQ Slika \* ARABIC ">
-        <w:r>
-          <w:rPr>
-            <w:noProof/>
-          </w:rPr>
-          <w:t>8</w:t>
-        </w:r>
-      </w:fldSimple>
+      <w:r>
+        <w:fldChar w:fldCharType="begin"/>
+      </w:r>
+      <w:r>
+        <w:instrText xml:space="preserve"> SEQ Slik</w:instrText>
+      </w:r>
+      <w:r>
+        <w:instrText xml:space="preserve">a \* ARABIC </w:instrText>
+      </w:r>
+      <w:r>
+        <w:fldChar w:fldCharType="separate"/>
+      </w:r>
+      <w:r>
+        <w:rPr>
+          <w:noProof/>
+        </w:rPr>
+        <w:t>8</w:t>
+      </w:r>
+      <w:r>
+        <w:rPr>
+          <w:noProof/>
+        </w:rPr>
+        <w:fldChar w:fldCharType="end"/>
+      </w:r>
       <w:r>
         <w:t>: Interfejsi IP-ja</w:t>
       </w:r>
-      <w:bookmarkEnd w:id="37"/>
+      <w:bookmarkEnd w:id="38"/>
     </w:p>
     <w:p>
       <w:pPr>
         <w:pStyle w:val="Heading2"/>
       </w:pPr>
-      <w:bookmarkStart w:id="38" w:name="_Toc117429920"/>
+      <w:bookmarkStart w:id="39" w:name="_Toc117429920"/>
       <w:r>
         <w:t>Kontrolna jedinica</w:t>
       </w:r>
-      <w:bookmarkEnd w:id="38"/>
+      <w:bookmarkEnd w:id="39"/>
     </w:p>
     <w:p>
       <w:r>
@@ -22267,18 +22805,31 @@
         <w:pStyle w:val="Caption"/>
         <w:jc w:val="center"/>
       </w:pPr>
-      <w:bookmarkStart w:id="39" w:name="_Toc117359209"/>
+      <w:bookmarkStart w:id="40" w:name="_Toc117359209"/>
       <w:r>
         <w:t xml:space="preserve">Slika </w:t>
       </w:r>
-      <w:fldSimple w:instr=" SEQ Slika \* ARABIC ">
-        <w:r>
-          <w:rPr>
-            <w:noProof/>
-          </w:rPr>
-          <w:t>9</w:t>
-        </w:r>
-      </w:fldSimple>
+      <w:r>
+        <w:fldChar w:fldCharType="begin"/>
+      </w:r>
+      <w:r>
+        <w:instrText xml:space="preserve"> SEQ Slika \* ARABIC </w:instrText>
+      </w:r>
+      <w:r>
+        <w:fldChar w:fldCharType="separate"/>
+      </w:r>
+      <w:r>
+        <w:rPr>
+          <w:noProof/>
+        </w:rPr>
+        <w:t>9</w:t>
+      </w:r>
+      <w:r>
+        <w:rPr>
+          <w:noProof/>
+        </w:rPr>
+        <w:fldChar w:fldCharType="end"/>
+      </w:r>
       <w:r>
         <w:t xml:space="preserve">: Podela kontrolne jedinice i </w:t>
       </w:r>
@@ -22288,17 +22839,17 @@
       <w:r>
         <w:t>interfejsi</w:t>
       </w:r>
-      <w:bookmarkEnd w:id="39"/>
+      <w:bookmarkEnd w:id="40"/>
     </w:p>
     <w:p>
       <w:pPr>
         <w:pStyle w:val="Heading3"/>
       </w:pPr>
-      <w:bookmarkStart w:id="40" w:name="_Toc117429921"/>
+      <w:bookmarkStart w:id="41" w:name="_Toc117429921"/>
       <w:r>
         <w:t>AXI LITE BRIDGE</w:t>
       </w:r>
-      <w:bookmarkEnd w:id="40"/>
+      <w:bookmarkEnd w:id="41"/>
     </w:p>
     <w:p>
       <w:pPr>
@@ -22540,22 +23091,35 @@
         <w:pStyle w:val="Caption"/>
         <w:jc w:val="center"/>
       </w:pPr>
-      <w:bookmarkStart w:id="41" w:name="_Toc117359210"/>
+      <w:bookmarkStart w:id="42" w:name="_Toc117359210"/>
       <w:r>
         <w:t xml:space="preserve">Slika </w:t>
       </w:r>
-      <w:fldSimple w:instr=" SEQ Slika \* ARABIC ">
-        <w:r>
-          <w:rPr>
-            <w:noProof/>
-          </w:rPr>
-          <w:t>10</w:t>
-        </w:r>
-      </w:fldSimple>
+      <w:r>
+        <w:fldChar w:fldCharType="begin"/>
+      </w:r>
+      <w:r>
+        <w:instrText xml:space="preserve"> SEQ Slika \* ARABIC </w:instrText>
+      </w:r>
+      <w:r>
+        <w:fldChar w:fldCharType="separate"/>
+      </w:r>
+      <w:r>
+        <w:rPr>
+          <w:noProof/>
+        </w:rPr>
+        <w:t>10</w:t>
+      </w:r>
+      <w:r>
+        <w:rPr>
+          <w:noProof/>
+        </w:rPr>
+        <w:fldChar w:fldCharType="end"/>
+      </w:r>
       <w:r>
         <w:t>: AXI LITE transakcija upisa</w:t>
       </w:r>
-      <w:bookmarkEnd w:id="41"/>
+      <w:bookmarkEnd w:id="42"/>
     </w:p>
     <w:p>
       <w:pPr>
@@ -22634,22 +23198,35 @@
         <w:pStyle w:val="Caption"/>
         <w:jc w:val="center"/>
       </w:pPr>
-      <w:bookmarkStart w:id="42" w:name="_Toc117359211"/>
+      <w:bookmarkStart w:id="43" w:name="_Toc117359211"/>
       <w:r>
         <w:t xml:space="preserve">Slika </w:t>
       </w:r>
-      <w:fldSimple w:instr=" SEQ Slika \* ARABIC ">
-        <w:r>
-          <w:rPr>
-            <w:noProof/>
-          </w:rPr>
-          <w:t>11</w:t>
-        </w:r>
-      </w:fldSimple>
+      <w:r>
+        <w:fldChar w:fldCharType="begin"/>
+      </w:r>
+      <w:r>
+        <w:instrText xml:space="preserve"> SEQ Slika \* ARABIC </w:instrText>
+      </w:r>
+      <w:r>
+        <w:fldChar w:fldCharType="separate"/>
+      </w:r>
+      <w:r>
+        <w:rPr>
+          <w:noProof/>
+        </w:rPr>
+        <w:t>11</w:t>
+      </w:r>
+      <w:r>
+        <w:rPr>
+          <w:noProof/>
+        </w:rPr>
+        <w:fldChar w:fldCharType="end"/>
+      </w:r>
       <w:r>
         <w:t>: AXI LITE transakcija čitanja</w:t>
       </w:r>
-      <w:bookmarkEnd w:id="42"/>
+      <w:bookmarkEnd w:id="43"/>
     </w:p>
     <w:p>
       <w:r>
@@ -23379,22 +23956,35 @@
         <w:pStyle w:val="Caption"/>
         <w:jc w:val="center"/>
       </w:pPr>
-      <w:bookmarkStart w:id="43" w:name="_Toc117359212"/>
+      <w:bookmarkStart w:id="44" w:name="_Toc117359212"/>
       <w:r>
         <w:t xml:space="preserve">Slika </w:t>
       </w:r>
-      <w:fldSimple w:instr=" SEQ Slika \* ARABIC ">
-        <w:r>
-          <w:rPr>
-            <w:noProof/>
-          </w:rPr>
-          <w:t>12</w:t>
-        </w:r>
-      </w:fldSimple>
+      <w:r>
+        <w:fldChar w:fldCharType="begin"/>
+      </w:r>
+      <w:r>
+        <w:instrText xml:space="preserve"> SEQ Slika \* ARABIC </w:instrText>
+      </w:r>
+      <w:r>
+        <w:fldChar w:fldCharType="separate"/>
+      </w:r>
+      <w:r>
+        <w:rPr>
+          <w:noProof/>
+        </w:rPr>
+        <w:t>12</w:t>
+      </w:r>
+      <w:r>
+        <w:rPr>
+          <w:noProof/>
+        </w:rPr>
+        <w:fldChar w:fldCharType="end"/>
+      </w:r>
       <w:r>
         <w:t>: Šematski prikaz AXI LITE kontrolera</w:t>
       </w:r>
-      <w:bookmarkEnd w:id="43"/>
+      <w:bookmarkEnd w:id="44"/>
     </w:p>
     <w:p>
       <w:pPr>
@@ -23491,22 +24081,35 @@
         <w:pStyle w:val="Caption"/>
         <w:jc w:val="center"/>
       </w:pPr>
-      <w:bookmarkStart w:id="44" w:name="_Toc117359213"/>
+      <w:bookmarkStart w:id="45" w:name="_Toc117359213"/>
       <w:r>
         <w:t xml:space="preserve">Slika </w:t>
       </w:r>
-      <w:fldSimple w:instr=" SEQ Slika \* ARABIC ">
-        <w:r>
-          <w:rPr>
-            <w:noProof/>
-          </w:rPr>
-          <w:t>13</w:t>
-        </w:r>
-      </w:fldSimple>
+      <w:r>
+        <w:fldChar w:fldCharType="begin"/>
+      </w:r>
+      <w:r>
+        <w:instrText xml:space="preserve"> SEQ Slika \* ARABIC </w:instrText>
+      </w:r>
+      <w:r>
+        <w:fldChar w:fldCharType="separate"/>
+      </w:r>
+      <w:r>
+        <w:rPr>
+          <w:noProof/>
+        </w:rPr>
+        <w:t>13</w:t>
+      </w:r>
+      <w:r>
+        <w:rPr>
+          <w:noProof/>
+        </w:rPr>
+        <w:fldChar w:fldCharType="end"/>
+      </w:r>
       <w:r>
         <w:t>: Mašina stanja kanala za upis AXI kontrolera</w:t>
       </w:r>
-      <w:bookmarkEnd w:id="44"/>
+      <w:bookmarkEnd w:id="45"/>
     </w:p>
     <w:p>
       <w:pPr>
@@ -23572,22 +24175,35 @@
         <w:pStyle w:val="Caption"/>
         <w:jc w:val="center"/>
       </w:pPr>
-      <w:bookmarkStart w:id="45" w:name="_Toc117359214"/>
+      <w:bookmarkStart w:id="46" w:name="_Toc117359214"/>
       <w:r>
         <w:t xml:space="preserve">Slika </w:t>
       </w:r>
-      <w:fldSimple w:instr=" SEQ Slika \* ARABIC ">
-        <w:r>
-          <w:rPr>
-            <w:noProof/>
-          </w:rPr>
-          <w:t>14</w:t>
-        </w:r>
-      </w:fldSimple>
+      <w:r>
+        <w:fldChar w:fldCharType="begin"/>
+      </w:r>
+      <w:r>
+        <w:instrText xml:space="preserve"> SEQ Slika \* ARABIC </w:instrText>
+      </w:r>
+      <w:r>
+        <w:fldChar w:fldCharType="separate"/>
+      </w:r>
+      <w:r>
+        <w:rPr>
+          <w:noProof/>
+        </w:rPr>
+        <w:t>14</w:t>
+      </w:r>
+      <w:r>
+        <w:rPr>
+          <w:noProof/>
+        </w:rPr>
+        <w:fldChar w:fldCharType="end"/>
+      </w:r>
       <w:r>
         <w:t>: Mašina stanja kanala za čitanje AXI kontrolera</w:t>
       </w:r>
-      <w:bookmarkEnd w:id="45"/>
+      <w:bookmarkEnd w:id="46"/>
     </w:p>
     <w:p>
       <w:pPr>
@@ -23622,12 +24238,12 @@
       <w:pPr>
         <w:pStyle w:val="Heading3"/>
       </w:pPr>
-      <w:bookmarkStart w:id="46" w:name="_Toc117429922"/>
+      <w:bookmarkStart w:id="47" w:name="_Toc117429922"/>
       <w:r>
         <w:lastRenderedPageBreak/>
         <w:t>Registarski blok</w:t>
       </w:r>
-      <w:bookmarkEnd w:id="46"/>
+      <w:bookmarkEnd w:id="47"/>
     </w:p>
     <w:p>
       <w:pPr>
@@ -23696,22 +24312,35 @@
         <w:pStyle w:val="Caption"/>
         <w:jc w:val="center"/>
       </w:pPr>
-      <w:bookmarkStart w:id="47" w:name="_Toc117195769"/>
+      <w:bookmarkStart w:id="48" w:name="_Toc117505545"/>
       <w:r>
         <w:t xml:space="preserve">Tabela </w:t>
       </w:r>
-      <w:fldSimple w:instr=" SEQ Tabela \* ARABIC ">
-        <w:r>
-          <w:rPr>
-            <w:noProof/>
-          </w:rPr>
-          <w:t>1</w:t>
-        </w:r>
-      </w:fldSimple>
+      <w:r>
+        <w:fldChar w:fldCharType="begin"/>
+      </w:r>
+      <w:r>
+        <w:instrText xml:space="preserve"> SEQ Tabela \* ARABIC </w:instrText>
+      </w:r>
+      <w:r>
+        <w:fldChar w:fldCharType="separate"/>
+      </w:r>
+      <w:r>
+        <w:rPr>
+          <w:noProof/>
+        </w:rPr>
+        <w:t>1</w:t>
+      </w:r>
+      <w:r>
+        <w:rPr>
+          <w:noProof/>
+        </w:rPr>
+        <w:fldChar w:fldCharType="end"/>
+      </w:r>
       <w:r>
         <w:t>: Registarska mapa IP-ja</w:t>
       </w:r>
-      <w:bookmarkEnd w:id="47"/>
+      <w:bookmarkEnd w:id="48"/>
     </w:p>
     <w:p>
       <w:pPr>
@@ -23823,22 +24452,35 @@
         <w:pStyle w:val="Caption"/>
         <w:jc w:val="center"/>
       </w:pPr>
-      <w:bookmarkStart w:id="48" w:name="_Toc117359215"/>
+      <w:bookmarkStart w:id="49" w:name="_Toc117359215"/>
       <w:r>
         <w:t xml:space="preserve">Slika </w:t>
       </w:r>
-      <w:fldSimple w:instr=" SEQ Slika \* ARABIC ">
-        <w:r>
-          <w:rPr>
-            <w:noProof/>
-          </w:rPr>
-          <w:t>15</w:t>
-        </w:r>
-      </w:fldSimple>
+      <w:r>
+        <w:fldChar w:fldCharType="begin"/>
+      </w:r>
+      <w:r>
+        <w:instrText xml:space="preserve"> SEQ Slika \* ARABIC </w:instrText>
+      </w:r>
+      <w:r>
+        <w:fldChar w:fldCharType="separate"/>
+      </w:r>
+      <w:r>
+        <w:rPr>
+          <w:noProof/>
+        </w:rPr>
+        <w:t>15</w:t>
+      </w:r>
+      <w:r>
+        <w:rPr>
+          <w:noProof/>
+        </w:rPr>
+        <w:fldChar w:fldCharType="end"/>
+      </w:r>
       <w:r>
         <w:t>: Mreža za upis i čuvanje vrednosti konfiguracionih registara</w:t>
       </w:r>
-      <w:bookmarkEnd w:id="48"/>
+      <w:bookmarkEnd w:id="49"/>
     </w:p>
     <w:p>
       <w:pPr>
@@ -23959,22 +24601,35 @@
         <w:pStyle w:val="Caption"/>
         <w:jc w:val="center"/>
       </w:pPr>
-      <w:bookmarkStart w:id="49" w:name="_Toc117359216"/>
+      <w:bookmarkStart w:id="50" w:name="_Toc117359216"/>
       <w:r>
         <w:t xml:space="preserve">Slika </w:t>
       </w:r>
-      <w:fldSimple w:instr=" SEQ Slika \* ARABIC ">
-        <w:r>
-          <w:rPr>
-            <w:noProof/>
-          </w:rPr>
-          <w:t>16</w:t>
-        </w:r>
-      </w:fldSimple>
+      <w:r>
+        <w:fldChar w:fldCharType="begin"/>
+      </w:r>
+      <w:r>
+        <w:instrText xml:space="preserve"> SEQ Slika \* ARABIC </w:instrText>
+      </w:r>
+      <w:r>
+        <w:fldChar w:fldCharType="separate"/>
+      </w:r>
+      <w:r>
+        <w:rPr>
+          <w:noProof/>
+        </w:rPr>
+        <w:t>16</w:t>
+      </w:r>
+      <w:r>
+        <w:rPr>
+          <w:noProof/>
+        </w:rPr>
+        <w:fldChar w:fldCharType="end"/>
+      </w:r>
       <w:r>
         <w:t>: Logika za postavljanje i čišćenje statusnih signala</w:t>
       </w:r>
-      <w:bookmarkEnd w:id="49"/>
+      <w:bookmarkEnd w:id="50"/>
     </w:p>
     <w:p>
       <w:pPr>
@@ -24209,33 +24864,46 @@
         <w:pStyle w:val="Caption"/>
         <w:jc w:val="center"/>
       </w:pPr>
-      <w:bookmarkStart w:id="50" w:name="_Toc117359217"/>
+      <w:bookmarkStart w:id="51" w:name="_Toc117359217"/>
       <w:r>
         <w:t xml:space="preserve">Slika </w:t>
       </w:r>
-      <w:fldSimple w:instr=" SEQ Slika \* ARABIC ">
-        <w:r>
-          <w:rPr>
-            <w:noProof/>
-          </w:rPr>
-          <w:t>17</w:t>
-        </w:r>
-      </w:fldSimple>
+      <w:r>
+        <w:fldChar w:fldCharType="begin"/>
+      </w:r>
+      <w:r>
+        <w:instrText xml:space="preserve"> SEQ Slika \* ARABIC </w:instrText>
+      </w:r>
+      <w:r>
+        <w:fldChar w:fldCharType="separate"/>
+      </w:r>
+      <w:r>
+        <w:rPr>
+          <w:noProof/>
+        </w:rPr>
+        <w:t>17</w:t>
+      </w:r>
+      <w:r>
+        <w:rPr>
+          <w:noProof/>
+        </w:rPr>
+        <w:fldChar w:fldCharType="end"/>
+      </w:r>
       <w:r>
         <w:t>: Logika za čitanje registara</w:t>
       </w:r>
-      <w:bookmarkEnd w:id="50"/>
+      <w:bookmarkEnd w:id="51"/>
     </w:p>
     <w:p/>
     <w:p>
       <w:pPr>
         <w:pStyle w:val="Heading3"/>
       </w:pPr>
-      <w:bookmarkStart w:id="51" w:name="_Toc117429923"/>
+      <w:bookmarkStart w:id="52" w:name="_Toc117429923"/>
       <w:r>
         <w:t>DSQW_CTRL</w:t>
       </w:r>
-      <w:bookmarkEnd w:id="51"/>
+      <w:bookmarkEnd w:id="52"/>
     </w:p>
     <w:p>
       <w:pPr>
@@ -24497,22 +25165,35 @@
         <w:pStyle w:val="Caption"/>
         <w:jc w:val="center"/>
       </w:pPr>
-      <w:bookmarkStart w:id="52" w:name="_Toc117359218"/>
+      <w:bookmarkStart w:id="53" w:name="_Toc117359218"/>
       <w:r>
         <w:t xml:space="preserve">Slika </w:t>
       </w:r>
-      <w:fldSimple w:instr=" SEQ Slika \* ARABIC ">
-        <w:r>
-          <w:rPr>
-            <w:noProof/>
-          </w:rPr>
-          <w:t>18</w:t>
-        </w:r>
-      </w:fldSimple>
+      <w:r>
+        <w:fldChar w:fldCharType="begin"/>
+      </w:r>
+      <w:r>
+        <w:instrText xml:space="preserve"> SEQ Slika \* ARABIC </w:instrText>
+      </w:r>
+      <w:r>
+        <w:fldChar w:fldCharType="separate"/>
+      </w:r>
+      <w:r>
+        <w:rPr>
+          <w:noProof/>
+        </w:rPr>
+        <w:t>18</w:t>
+      </w:r>
+      <w:r>
+        <w:rPr>
+          <w:noProof/>
+        </w:rPr>
+        <w:fldChar w:fldCharType="end"/>
+      </w:r>
       <w:r>
         <w:t>: Interfejs kontrolera prekida</w:t>
       </w:r>
-      <w:bookmarkEnd w:id="52"/>
+      <w:bookmarkEnd w:id="53"/>
     </w:p>
     <w:p>
       <w:pPr>
@@ -24684,22 +25365,35 @@
         <w:pStyle w:val="Caption"/>
         <w:jc w:val="center"/>
       </w:pPr>
-      <w:bookmarkStart w:id="53" w:name="_Toc117359219"/>
+      <w:bookmarkStart w:id="54" w:name="_Toc117359219"/>
       <w:r>
         <w:t xml:space="preserve">Slika </w:t>
       </w:r>
-      <w:fldSimple w:instr=" SEQ Slika \* ARABIC ">
-        <w:r>
-          <w:rPr>
-            <w:noProof/>
-          </w:rPr>
-          <w:t>19</w:t>
-        </w:r>
-      </w:fldSimple>
+      <w:r>
+        <w:fldChar w:fldCharType="begin"/>
+      </w:r>
+      <w:r>
+        <w:instrText xml:space="preserve"> SEQ Slika \* ARABIC </w:instrText>
+      </w:r>
+      <w:r>
+        <w:fldChar w:fldCharType="separate"/>
+      </w:r>
+      <w:r>
+        <w:rPr>
+          <w:noProof/>
+        </w:rPr>
+        <w:t>19</w:t>
+      </w:r>
+      <w:r>
+        <w:rPr>
+          <w:noProof/>
+        </w:rPr>
+        <w:fldChar w:fldCharType="end"/>
+      </w:r>
       <w:r>
         <w:t>: Konfiguracioni FSM</w:t>
       </w:r>
-      <w:bookmarkEnd w:id="53"/>
+      <w:bookmarkEnd w:id="54"/>
     </w:p>
     <w:p>
       <w:pPr>
@@ -24794,7 +25488,7 @@
       <w:pPr>
         <w:pStyle w:val="Heading2"/>
       </w:pPr>
-      <w:bookmarkStart w:id="54" w:name="_Toc117429924"/>
+      <w:bookmarkStart w:id="55" w:name="_Toc117429924"/>
       <w:r>
         <w:lastRenderedPageBreak/>
         <w:t xml:space="preserve">Podsistem za obradu podataka - </w:t>
@@ -24802,7 +25496,7 @@
       <w:r>
         <w:t>Datapath</w:t>
       </w:r>
-      <w:bookmarkEnd w:id="54"/>
+      <w:bookmarkEnd w:id="55"/>
     </w:p>
     <w:p>
       <w:pPr>
@@ -24899,22 +25593,35 @@
         <w:pStyle w:val="Caption"/>
         <w:jc w:val="center"/>
       </w:pPr>
-      <w:bookmarkStart w:id="55" w:name="_Toc117359220"/>
+      <w:bookmarkStart w:id="56" w:name="_Toc117359220"/>
       <w:r>
         <w:t xml:space="preserve">Slika </w:t>
       </w:r>
-      <w:fldSimple w:instr=" SEQ Slika \* ARABIC ">
-        <w:r>
-          <w:rPr>
-            <w:noProof/>
-          </w:rPr>
-          <w:t>20</w:t>
-        </w:r>
-      </w:fldSimple>
+      <w:r>
+        <w:fldChar w:fldCharType="begin"/>
+      </w:r>
+      <w:r>
+        <w:instrText xml:space="preserve"> SEQ Slika \* ARABIC </w:instrText>
+      </w:r>
+      <w:r>
+        <w:fldChar w:fldCharType="separate"/>
+      </w:r>
+      <w:r>
+        <w:rPr>
+          <w:noProof/>
+        </w:rPr>
+        <w:t>20</w:t>
+      </w:r>
+      <w:r>
+        <w:rPr>
+          <w:noProof/>
+        </w:rPr>
+        <w:fldChar w:fldCharType="end"/>
+      </w:r>
       <w:r>
         <w:t>: Struktura i interfrejs Datapath modula</w:t>
       </w:r>
-      <w:bookmarkEnd w:id="55"/>
+      <w:bookmarkEnd w:id="56"/>
     </w:p>
     <w:p>
       <w:pPr>
@@ -25076,7 +25783,7 @@
       <w:pPr>
         <w:pStyle w:val="Heading3"/>
       </w:pPr>
-      <w:bookmarkStart w:id="56" w:name="_Toc117429925"/>
+      <w:bookmarkStart w:id="57" w:name="_Toc117429925"/>
       <w:r>
         <w:lastRenderedPageBreak/>
         <w:t>Memorijski kontroler</w:t>
@@ -25084,7 +25791,7 @@
       <w:r>
         <w:t xml:space="preserve"> i baferi</w:t>
       </w:r>
-      <w:bookmarkEnd w:id="56"/>
+      <w:bookmarkEnd w:id="57"/>
     </w:p>
     <w:p>
       <w:pPr>
@@ -25169,22 +25876,35 @@
         <w:pStyle w:val="Caption"/>
         <w:jc w:val="center"/>
       </w:pPr>
-      <w:bookmarkStart w:id="57" w:name="_Toc117359221"/>
+      <w:bookmarkStart w:id="58" w:name="_Toc117359221"/>
       <w:r>
         <w:t xml:space="preserve">Slika </w:t>
       </w:r>
-      <w:fldSimple w:instr=" SEQ Slika \* ARABIC ">
-        <w:r>
-          <w:rPr>
-            <w:noProof/>
-          </w:rPr>
-          <w:t>21</w:t>
-        </w:r>
-      </w:fldSimple>
+      <w:r>
+        <w:fldChar w:fldCharType="begin"/>
+      </w:r>
+      <w:r>
+        <w:instrText xml:space="preserve"> SEQ Slika \* ARABIC </w:instrText>
+      </w:r>
+      <w:r>
+        <w:fldChar w:fldCharType="separate"/>
+      </w:r>
+      <w:r>
+        <w:rPr>
+          <w:noProof/>
+        </w:rPr>
+        <w:t>21</w:t>
+      </w:r>
+      <w:r>
+        <w:rPr>
+          <w:noProof/>
+        </w:rPr>
+        <w:fldChar w:fldCharType="end"/>
+      </w:r>
       <w:r>
         <w:t>: Struktura i interfejs memorijskog kontrolera</w:t>
       </w:r>
-      <w:bookmarkEnd w:id="57"/>
+      <w:bookmarkEnd w:id="58"/>
     </w:p>
     <w:p>
       <w:pPr>
@@ -25220,7 +25940,13 @@
         <w:t xml:space="preserve"> korišćene tri instance FIFO</w:t>
       </w:r>
       <w:r>
-        <w:t xml:space="preserve"> bafera Po jedna za čuvanje koordinata, i jedna za čuvanje pročitanih piksela.</w:t>
+        <w:t xml:space="preserve"> bafera</w:t>
+      </w:r>
+      <w:r>
+        <w:t>.</w:t>
+      </w:r>
+      <w:r>
+        <w:t xml:space="preserve"> Po jedna za čuvanje koordinata, i jedna za čuvanje pročitanih piksela.</w:t>
       </w:r>
       <w:r>
         <w:t xml:space="preserve"> Sve tri veličine su izražene neoznačenim brojevima širine 8 bita.</w:t>
@@ -25287,18 +26013,31 @@
         <w:pStyle w:val="Caption"/>
         <w:jc w:val="center"/>
       </w:pPr>
-      <w:bookmarkStart w:id="58" w:name="_Toc117359222"/>
+      <w:bookmarkStart w:id="59" w:name="_Toc117359222"/>
       <w:r>
         <w:t xml:space="preserve">Slika </w:t>
       </w:r>
-      <w:fldSimple w:instr=" SEQ Slika \* ARABIC ">
-        <w:r>
-          <w:rPr>
-            <w:noProof/>
-          </w:rPr>
-          <w:t>22</w:t>
-        </w:r>
-      </w:fldSimple>
+      <w:r>
+        <w:fldChar w:fldCharType="begin"/>
+      </w:r>
+      <w:r>
+        <w:instrText xml:space="preserve"> SEQ Slika \* ARABIC </w:instrText>
+      </w:r>
+      <w:r>
+        <w:fldChar w:fldCharType="separate"/>
+      </w:r>
+      <w:r>
+        <w:rPr>
+          <w:noProof/>
+        </w:rPr>
+        <w:t>22</w:t>
+      </w:r>
+      <w:r>
+        <w:rPr>
+          <w:noProof/>
+        </w:rPr>
+        <w:fldChar w:fldCharType="end"/>
+      </w:r>
       <w:r>
         <w:t xml:space="preserve">: Blok šema FIFO </w:t>
       </w:r>
@@ -25308,18 +26047,18 @@
         </w:rPr>
         <w:t>bafera</w:t>
       </w:r>
-      <w:bookmarkEnd w:id="58"/>
+      <w:bookmarkEnd w:id="59"/>
     </w:p>
     <w:p>
       <w:pPr>
         <w:pStyle w:val="Heading3"/>
       </w:pPr>
-      <w:bookmarkStart w:id="59" w:name="_Toc117429926"/>
+      <w:bookmarkStart w:id="60" w:name="_Toc117429926"/>
       <w:r>
         <w:lastRenderedPageBreak/>
         <w:t>Računanje prostornih momenata slike</w:t>
       </w:r>
-      <w:bookmarkEnd w:id="59"/>
+      <w:bookmarkEnd w:id="60"/>
     </w:p>
     <w:p>
       <w:pPr>
@@ -25329,7 +26068,13 @@
         </w:rPr>
       </w:pPr>
       <w:r>
-        <w:t>Prvi korak u algoritmu za otkrivljenje slike jeste računanje prostornih momenata nultog i prvog reda. Kako je objašnjeno u drugom poglavlju ovog dokumenta, potrebno je iterirati kroz sve koordinate slike i izračunati težinsku sumu svih koordinata. Softverska implementacija ovakvog algoritma je ostvarena koristeći dve ugnježdene petlje, i to na sledeći način:</w:t>
+        <w:t xml:space="preserve">Prvi korak u algoritmu za otkrivljenje slike jeste računanje prostornih momenata nultog i prvog reda. Kako je objašnjeno u drugom poglavlju ovog dokumenta, potrebno je iterirati kroz sve koordinate slike i izračunati težinsku sumu svih koordinata. Softverska implementacija ovakvog algoritma je ostvarena koristeći dve </w:t>
+      </w:r>
+      <w:r>
+        <w:t>ugnježđ</w:t>
+      </w:r>
+      <w:r>
+        <w:t>ene petlje, i to na sledeći način:</w:t>
       </w:r>
     </w:p>
     <w:p>
@@ -25387,22 +26132,35 @@
           <w:lang w:val="en-US"/>
         </w:rPr>
       </w:pPr>
-      <w:bookmarkStart w:id="60" w:name="_Toc117359238"/>
+      <w:bookmarkStart w:id="61" w:name="_Toc117359238"/>
       <w:r>
         <w:t xml:space="preserve">Listing </w:t>
       </w:r>
-      <w:fldSimple w:instr=" SEQ Listing \* ARABIC ">
-        <w:r>
-          <w:rPr>
-            <w:noProof/>
-          </w:rPr>
-          <w:t>1</w:t>
-        </w:r>
-      </w:fldSimple>
+      <w:r>
+        <w:fldChar w:fldCharType="begin"/>
+      </w:r>
+      <w:r>
+        <w:instrText xml:space="preserve"> SEQ Listing \* ARABIC </w:instrText>
+      </w:r>
+      <w:r>
+        <w:fldChar w:fldCharType="separate"/>
+      </w:r>
+      <w:r>
+        <w:rPr>
+          <w:noProof/>
+        </w:rPr>
+        <w:t>1</w:t>
+      </w:r>
+      <w:r>
+        <w:rPr>
+          <w:noProof/>
+        </w:rPr>
+        <w:fldChar w:fldCharType="end"/>
+      </w:r>
       <w:r>
         <w:t>: Računanje prostornih momenata slike u C++ jeziku</w:t>
       </w:r>
-      <w:bookmarkEnd w:id="60"/>
+      <w:bookmarkEnd w:id="61"/>
     </w:p>
     <w:p>
       <w:pPr>
@@ -25435,9 +26193,9 @@
           <w:lang w:eastAsia="sr-Latn-RS"/>
         </w:rPr>
         <w:drawing>
-          <wp:inline distT="0" distB="0" distL="0" distR="0" wp14:anchorId="05B1BA13" wp14:editId="65107090">
-            <wp:extent cx="3528089" cy="2374460"/>
-            <wp:effectExtent l="0" t="0" r="0" b="6985"/>
+          <wp:inline distT="0" distB="0" distL="0" distR="0" wp14:anchorId="05B1BA13" wp14:editId="71710B08">
+            <wp:extent cx="3300730" cy="2219325"/>
+            <wp:effectExtent l="0" t="0" r="0" b="9525"/>
             <wp:docPr id="25" name="Picture 25"/>
             <wp:cNvGraphicFramePr>
               <a:graphicFrameLocks xmlns:a="http://schemas.openxmlformats.org/drawingml/2006/main" noChangeAspect="1"/>
@@ -25449,7 +26207,7 @@
                     <pic:cNvPr id="25" name="ADDR_GEN.png"/>
                     <pic:cNvPicPr/>
                   </pic:nvPicPr>
-                  <pic:blipFill>
+                  <pic:blipFill rotWithShape="1">
                     <a:blip r:embed="rId42">
                       <a:extLst>
                         <a:ext uri="{28A0092B-C50C-407E-A947-70E740481C1C}">
@@ -25457,18 +26215,25 @@
                         </a:ext>
                       </a:extLst>
                     </a:blip>
-                    <a:stretch>
-                      <a:fillRect/>
-                    </a:stretch>
+                    <a:srcRect l="4677" b="6519"/>
+                    <a:stretch/>
                   </pic:blipFill>
-                  <pic:spPr>
+                  <pic:spPr bwMode="auto">
                     <a:xfrm>
                       <a:off x="0" y="0"/>
-                      <a:ext cx="3528089" cy="2374460"/>
+                      <a:ext cx="3301236" cy="2219665"/>
                     </a:xfrm>
                     <a:prstGeom prst="rect">
                       <a:avLst/>
                     </a:prstGeom>
+                    <a:ln>
+                      <a:noFill/>
+                    </a:ln>
+                    <a:extLst>
+                      <a:ext uri="{53640926-AAD7-44D8-BBD7-CCE9431645EC}">
+                        <a14:shadowObscured xmlns:a14="http://schemas.microsoft.com/office/drawing/2010/main"/>
+                      </a:ext>
+                    </a:extLst>
                   </pic:spPr>
                 </pic:pic>
               </a:graphicData>
@@ -25482,22 +26247,35 @@
         <w:pStyle w:val="Caption"/>
         <w:jc w:val="center"/>
       </w:pPr>
-      <w:bookmarkStart w:id="61" w:name="_Toc117359223"/>
+      <w:bookmarkStart w:id="62" w:name="_Toc117359223"/>
       <w:r>
         <w:t xml:space="preserve">Slika </w:t>
       </w:r>
-      <w:fldSimple w:instr=" SEQ Slika \* ARABIC ">
-        <w:r>
-          <w:rPr>
-            <w:noProof/>
-          </w:rPr>
-          <w:t>23</w:t>
-        </w:r>
-      </w:fldSimple>
+      <w:r>
+        <w:fldChar w:fldCharType="begin"/>
+      </w:r>
+      <w:r>
+        <w:instrText xml:space="preserve"> SEQ Slika \* ARABIC </w:instrText>
+      </w:r>
+      <w:r>
+        <w:fldChar w:fldCharType="separate"/>
+      </w:r>
+      <w:r>
+        <w:rPr>
+          <w:noProof/>
+        </w:rPr>
+        <w:t>23</w:t>
+      </w:r>
+      <w:r>
+        <w:rPr>
+          <w:noProof/>
+        </w:rPr>
+        <w:fldChar w:fldCharType="end"/>
+      </w:r>
       <w:r>
         <w:t>: Adresni generator</w:t>
       </w:r>
-      <w:bookmarkEnd w:id="61"/>
+      <w:bookmarkEnd w:id="62"/>
     </w:p>
     <w:p>
       <w:pPr>
@@ -25659,22 +26437,35 @@
         <w:pStyle w:val="Caption"/>
         <w:jc w:val="center"/>
       </w:pPr>
-      <w:bookmarkStart w:id="62" w:name="_Toc117359224"/>
+      <w:bookmarkStart w:id="63" w:name="_Toc117359224"/>
       <w:r>
         <w:t xml:space="preserve">Slika </w:t>
       </w:r>
-      <w:fldSimple w:instr=" SEQ Slika \* ARABIC ">
-        <w:r>
-          <w:rPr>
-            <w:noProof/>
-          </w:rPr>
-          <w:t>24</w:t>
-        </w:r>
-      </w:fldSimple>
+      <w:r>
+        <w:fldChar w:fldCharType="begin"/>
+      </w:r>
+      <w:r>
+        <w:instrText xml:space="preserve"> SEQ Slika \* ARABIC </w:instrText>
+      </w:r>
+      <w:r>
+        <w:fldChar w:fldCharType="separate"/>
+      </w:r>
+      <w:r>
+        <w:rPr>
+          <w:noProof/>
+        </w:rPr>
+        <w:t>24</w:t>
+      </w:r>
+      <w:r>
+        <w:rPr>
+          <w:noProof/>
+        </w:rPr>
+        <w:fldChar w:fldCharType="end"/>
+      </w:r>
       <w:r>
         <w:t>: Struktura adresnog akumulatora</w:t>
       </w:r>
-      <w:bookmarkEnd w:id="62"/>
+      <w:bookmarkEnd w:id="63"/>
     </w:p>
     <w:p>
       <w:pPr>
@@ -25793,22 +26584,35 @@
         <w:pStyle w:val="Caption"/>
         <w:jc w:val="center"/>
       </w:pPr>
-      <w:bookmarkStart w:id="63" w:name="_Toc117359225"/>
+      <w:bookmarkStart w:id="64" w:name="_Toc117359225"/>
       <w:r>
         <w:t xml:space="preserve">Slika </w:t>
       </w:r>
-      <w:fldSimple w:instr=" SEQ Slika \* ARABIC ">
-        <w:r>
-          <w:rPr>
-            <w:noProof/>
-          </w:rPr>
-          <w:t>25</w:t>
-        </w:r>
-      </w:fldSimple>
+      <w:r>
+        <w:fldChar w:fldCharType="begin"/>
+      </w:r>
+      <w:r>
+        <w:instrText xml:space="preserve"> SEQ Slika \* ARABIC </w:instrText>
+      </w:r>
+      <w:r>
+        <w:fldChar w:fldCharType="separate"/>
+      </w:r>
+      <w:r>
+        <w:rPr>
+          <w:noProof/>
+        </w:rPr>
+        <w:t>25</w:t>
+      </w:r>
+      <w:r>
+        <w:rPr>
+          <w:noProof/>
+        </w:rPr>
+        <w:fldChar w:fldCharType="end"/>
+      </w:r>
       <w:r>
         <w:t>: Akumulator za računanje prostornog momenta nultog reda</w:t>
       </w:r>
-      <w:bookmarkEnd w:id="63"/>
+      <w:bookmarkEnd w:id="64"/>
     </w:p>
     <w:p>
       <w:pPr>
@@ -25875,22 +26679,35 @@
         <w:pStyle w:val="Caption"/>
         <w:jc w:val="center"/>
       </w:pPr>
-      <w:bookmarkStart w:id="64" w:name="_Toc117359239"/>
+      <w:bookmarkStart w:id="65" w:name="_Toc117359239"/>
       <w:r>
         <w:t xml:space="preserve">Listing </w:t>
       </w:r>
-      <w:fldSimple w:instr=" SEQ Listing \* ARABIC ">
-        <w:r>
-          <w:rPr>
-            <w:noProof/>
-          </w:rPr>
-          <w:t>2</w:t>
-        </w:r>
-      </w:fldSimple>
+      <w:r>
+        <w:fldChar w:fldCharType="begin"/>
+      </w:r>
+      <w:r>
+        <w:instrText xml:space="preserve"> SEQ Listing \* ARABIC </w:instrText>
+      </w:r>
+      <w:r>
+        <w:fldChar w:fldCharType="separate"/>
+      </w:r>
+      <w:r>
+        <w:rPr>
+          <w:noProof/>
+        </w:rPr>
+        <w:t>2</w:t>
+      </w:r>
+      <w:r>
+        <w:rPr>
+          <w:noProof/>
+        </w:rPr>
+        <w:fldChar w:fldCharType="end"/>
+      </w:r>
       <w:r>
         <w:t>: Deklaracija MAC modula za sintezu koristeći DSP</w:t>
       </w:r>
-      <w:bookmarkEnd w:id="64"/>
+      <w:bookmarkEnd w:id="65"/>
     </w:p>
     <w:p>
       <w:pPr>
@@ -26021,32 +26838,48 @@
         <w:pStyle w:val="Caption"/>
         <w:jc w:val="center"/>
       </w:pPr>
-      <w:bookmarkStart w:id="65" w:name="_Toc117359226"/>
+      <w:bookmarkStart w:id="66" w:name="_Toc117359226"/>
       <w:r>
         <w:t xml:space="preserve">Slika </w:t>
       </w:r>
-      <w:fldSimple w:instr=" SEQ Slika \* ARABIC ">
-        <w:r>
-          <w:rPr>
-            <w:noProof/>
-          </w:rPr>
-          <w:t>26</w:t>
-        </w:r>
-      </w:fldSimple>
+      <w:r>
+        <w:fldChar w:fldCharType="begin"/>
+      </w:r>
+      <w:r>
+        <w:instrText xml:space="preserve"> SEQ Slika \*</w:instrText>
+      </w:r>
+      <w:r>
+        <w:instrText xml:space="preserve"> ARABIC </w:instrText>
+      </w:r>
+      <w:r>
+        <w:fldChar w:fldCharType="separate"/>
+      </w:r>
+      <w:r>
+        <w:rPr>
+          <w:noProof/>
+        </w:rPr>
+        <w:t>26</w:t>
+      </w:r>
+      <w:r>
+        <w:rPr>
+          <w:noProof/>
+        </w:rPr>
+        <w:fldChar w:fldCharType="end"/>
+      </w:r>
       <w:r>
         <w:t>: Kolo za računanje prostornih momenata</w:t>
       </w:r>
-      <w:bookmarkEnd w:id="65"/>
+      <w:bookmarkEnd w:id="66"/>
     </w:p>
     <w:p>
       <w:pPr>
         <w:pStyle w:val="Heading3"/>
       </w:pPr>
-      <w:bookmarkStart w:id="66" w:name="_Toc117429927"/>
+      <w:bookmarkStart w:id="67" w:name="_Toc117429927"/>
       <w:r>
         <w:t>Računanje centralnih momenata slike</w:t>
       </w:r>
-      <w:bookmarkEnd w:id="66"/>
+      <w:bookmarkEnd w:id="67"/>
     </w:p>
     <w:p>
       <w:pPr>
@@ -26138,22 +26971,35 @@
         <w:pStyle w:val="Caption"/>
         <w:jc w:val="center"/>
       </w:pPr>
-      <w:bookmarkStart w:id="67" w:name="_Toc117359227"/>
+      <w:bookmarkStart w:id="68" w:name="_Toc117359227"/>
       <w:r>
         <w:t xml:space="preserve">Slika </w:t>
       </w:r>
-      <w:fldSimple w:instr=" SEQ Slika \* ARABIC ">
-        <w:r>
-          <w:rPr>
-            <w:noProof/>
-          </w:rPr>
-          <w:t>27</w:t>
-        </w:r>
-      </w:fldSimple>
+      <w:r>
+        <w:fldChar w:fldCharType="begin"/>
+      </w:r>
+      <w:r>
+        <w:instrText xml:space="preserve"> SEQ Slika \* ARABIC </w:instrText>
+      </w:r>
+      <w:r>
+        <w:fldChar w:fldCharType="separate"/>
+      </w:r>
+      <w:r>
+        <w:rPr>
+          <w:noProof/>
+        </w:rPr>
+        <w:t>27</w:t>
+      </w:r>
+      <w:r>
+        <w:rPr>
+          <w:noProof/>
+        </w:rPr>
+        <w:fldChar w:fldCharType="end"/>
+      </w:r>
       <w:r>
         <w:t>: Kolo za izračunavanje težišta slike</w:t>
       </w:r>
-      <w:bookmarkEnd w:id="67"/>
+      <w:bookmarkEnd w:id="68"/>
     </w:p>
     <w:p>
       <w:pPr>
@@ -26249,22 +27095,35 @@
         <w:pStyle w:val="Caption"/>
         <w:jc w:val="center"/>
       </w:pPr>
-      <w:bookmarkStart w:id="68" w:name="_Toc117359228"/>
+      <w:bookmarkStart w:id="69" w:name="_Toc117359228"/>
       <w:r>
         <w:t xml:space="preserve">Slika </w:t>
       </w:r>
-      <w:fldSimple w:instr=" SEQ Slika \* ARABIC ">
-        <w:r>
-          <w:rPr>
-            <w:noProof/>
-          </w:rPr>
-          <w:t>28</w:t>
-        </w:r>
-      </w:fldSimple>
+      <w:r>
+        <w:fldChar w:fldCharType="begin"/>
+      </w:r>
+      <w:r>
+        <w:instrText xml:space="preserve"> SEQ Slika \* ARABIC </w:instrText>
+      </w:r>
+      <w:r>
+        <w:fldChar w:fldCharType="separate"/>
+      </w:r>
+      <w:r>
+        <w:rPr>
+          <w:noProof/>
+        </w:rPr>
+        <w:t>28</w:t>
+      </w:r>
+      <w:r>
+        <w:rPr>
+          <w:noProof/>
+        </w:rPr>
+        <w:fldChar w:fldCharType="end"/>
+      </w:r>
       <w:r>
         <w:t>: Interfejs delitelja za računanje koordinata težišta slike</w:t>
       </w:r>
-      <w:bookmarkEnd w:id="68"/>
+      <w:bookmarkEnd w:id="69"/>
     </w:p>
     <w:p/>
     <w:p>
@@ -26360,29 +27219,45 @@
         <w:pStyle w:val="Caption"/>
         <w:jc w:val="center"/>
       </w:pPr>
-      <w:bookmarkStart w:id="69" w:name="_Toc117359240"/>
+      <w:bookmarkStart w:id="70" w:name="_Toc117359240"/>
       <w:r>
         <w:t xml:space="preserve">Listing </w:t>
       </w:r>
-      <w:fldSimple w:instr=" SEQ Listing \* ARABIC ">
-        <w:r>
-          <w:rPr>
-            <w:noProof/>
-          </w:rPr>
-          <w:t>3</w:t>
-        </w:r>
-      </w:fldSimple>
+      <w:r>
+        <w:fldChar w:fldCharType="begin"/>
+      </w:r>
+      <w:r>
+        <w:instrText xml:space="preserve"> SEQ Listing \* ARABIC </w:instrText>
+      </w:r>
+      <w:r>
+        <w:fldChar w:fldCharType="separate"/>
+      </w:r>
+      <w:r>
+        <w:rPr>
+          <w:noProof/>
+        </w:rPr>
+        <w:t>3</w:t>
+      </w:r>
+      <w:r>
+        <w:rPr>
+          <w:noProof/>
+        </w:rPr>
+        <w:fldChar w:fldCharType="end"/>
+      </w:r>
       <w:r>
         <w:t>: Računanje centralnih momenata drugog reda</w:t>
       </w:r>
-      <w:bookmarkEnd w:id="69"/>
+      <w:bookmarkEnd w:id="70"/>
     </w:p>
     <w:p>
       <w:pPr>
         <w:jc w:val="both"/>
       </w:pPr>
       <w:r>
-        <w:t xml:space="preserve">Ugnježdene petlje iz Listinga 3 odgovaraju onima iz Listinga 1, zato je i za ovu namenu korišćena ista struktura sačinjena od </w:t>
+        <w:t>Ugnježđ</w:t>
+      </w:r>
+      <w:r>
+        <w:t xml:space="preserve">ene petlje iz Listinga 3 odgovaraju onima iz Listinga 1, zato je i za ovu namenu korišćena ista struktura sačinjena od </w:t>
       </w:r>
       <w:r>
         <w:rPr>
@@ -26469,22 +27344,35 @@
         <w:pStyle w:val="Caption"/>
         <w:jc w:val="center"/>
       </w:pPr>
-      <w:bookmarkStart w:id="70" w:name="_Toc117359229"/>
+      <w:bookmarkStart w:id="71" w:name="_Toc117359229"/>
       <w:r>
         <w:t xml:space="preserve">Slika </w:t>
       </w:r>
-      <w:fldSimple w:instr=" SEQ Slika \* ARABIC ">
-        <w:r>
-          <w:rPr>
-            <w:noProof/>
-          </w:rPr>
-          <w:t>29</w:t>
-        </w:r>
-      </w:fldSimple>
+      <w:r>
+        <w:fldChar w:fldCharType="begin"/>
+      </w:r>
+      <w:r>
+        <w:instrText xml:space="preserve"> SEQ Slika \* ARABIC </w:instrText>
+      </w:r>
+      <w:r>
+        <w:fldChar w:fldCharType="separate"/>
+      </w:r>
+      <w:r>
+        <w:rPr>
+          <w:noProof/>
+        </w:rPr>
+        <w:t>29</w:t>
+      </w:r>
+      <w:r>
+        <w:rPr>
+          <w:noProof/>
+        </w:rPr>
+        <w:fldChar w:fldCharType="end"/>
+      </w:r>
       <w:r>
         <w:t>: Kolo za računanje centralnih momenata slike</w:t>
       </w:r>
-      <w:bookmarkEnd w:id="70"/>
+      <w:bookmarkEnd w:id="71"/>
     </w:p>
     <w:p>
       <w:pPr>
@@ -26577,22 +27465,35 @@
         <w:pStyle w:val="Caption"/>
         <w:jc w:val="center"/>
       </w:pPr>
-      <w:bookmarkStart w:id="71" w:name="_Toc117359241"/>
+      <w:bookmarkStart w:id="72" w:name="_Toc117359241"/>
       <w:r>
         <w:t xml:space="preserve">Listing </w:t>
       </w:r>
-      <w:fldSimple w:instr=" SEQ Listing \* ARABIC ">
-        <w:r>
-          <w:rPr>
-            <w:noProof/>
-          </w:rPr>
-          <w:t>4</w:t>
-        </w:r>
-      </w:fldSimple>
+      <w:r>
+        <w:fldChar w:fldCharType="begin"/>
+      </w:r>
+      <w:r>
+        <w:instrText xml:space="preserve"> SEQ Listing \* ARABIC </w:instrText>
+      </w:r>
+      <w:r>
+        <w:fldChar w:fldCharType="separate"/>
+      </w:r>
+      <w:r>
+        <w:rPr>
+          <w:noProof/>
+        </w:rPr>
+        <w:t>4</w:t>
+      </w:r>
+      <w:r>
+        <w:rPr>
+          <w:noProof/>
+        </w:rPr>
+        <w:fldChar w:fldCharType="end"/>
+      </w:r>
       <w:r>
         <w:t>: Deklaracija MAC modula za rad sa označenim brojevima</w:t>
       </w:r>
-      <w:bookmarkEnd w:id="71"/>
+      <w:bookmarkEnd w:id="72"/>
     </w:p>
     <w:p>
       <w:pPr>
@@ -26617,11 +27518,11 @@
       <w:pPr>
         <w:pStyle w:val="Heading3"/>
       </w:pPr>
-      <w:bookmarkStart w:id="72" w:name="_Toc117429928"/>
+      <w:bookmarkStart w:id="73" w:name="_Toc117429928"/>
       <w:r>
         <w:t>Računanje zakrivljenosti slike i elementa transformacione matrice</w:t>
       </w:r>
-      <w:bookmarkEnd w:id="72"/>
+      <w:bookmarkEnd w:id="73"/>
     </w:p>
     <w:p>
       <w:pPr>
@@ -26695,22 +27596,35 @@
         <w:pStyle w:val="Caption"/>
         <w:jc w:val="center"/>
       </w:pPr>
-      <w:bookmarkStart w:id="73" w:name="_Toc117359242"/>
+      <w:bookmarkStart w:id="74" w:name="_Toc117359242"/>
       <w:r>
         <w:t xml:space="preserve">Listing </w:t>
       </w:r>
-      <w:fldSimple w:instr=" SEQ Listing \* ARABIC ">
-        <w:r>
-          <w:rPr>
-            <w:noProof/>
-          </w:rPr>
-          <w:t>5</w:t>
-        </w:r>
-      </w:fldSimple>
+      <w:r>
+        <w:fldChar w:fldCharType="begin"/>
+      </w:r>
+      <w:r>
+        <w:instrText xml:space="preserve"> SEQ Listing \* ARABIC </w:instrText>
+      </w:r>
+      <w:r>
+        <w:fldChar w:fldCharType="separate"/>
+      </w:r>
+      <w:r>
+        <w:rPr>
+          <w:noProof/>
+        </w:rPr>
+        <w:t>5</w:t>
+      </w:r>
+      <w:r>
+        <w:rPr>
+          <w:noProof/>
+        </w:rPr>
+        <w:fldChar w:fldCharType="end"/>
+      </w:r>
       <w:r>
         <w:t>: Zakrivljenost slike i element transformacione matrice</w:t>
       </w:r>
-      <w:bookmarkEnd w:id="73"/>
+      <w:bookmarkEnd w:id="74"/>
     </w:p>
     <w:p>
       <w:pPr>
@@ -26781,22 +27695,35 @@
         <w:pStyle w:val="Caption"/>
         <w:jc w:val="center"/>
       </w:pPr>
-      <w:bookmarkStart w:id="74" w:name="_Toc117359230"/>
+      <w:bookmarkStart w:id="75" w:name="_Toc117359230"/>
       <w:r>
         <w:t xml:space="preserve">Slika </w:t>
       </w:r>
-      <w:fldSimple w:instr=" SEQ Slika \* ARABIC ">
-        <w:r>
-          <w:rPr>
-            <w:noProof/>
-          </w:rPr>
-          <w:t>30</w:t>
-        </w:r>
-      </w:fldSimple>
+      <w:r>
+        <w:fldChar w:fldCharType="begin"/>
+      </w:r>
+      <w:r>
+        <w:instrText xml:space="preserve"> SEQ Slika \* ARABIC </w:instrText>
+      </w:r>
+      <w:r>
+        <w:fldChar w:fldCharType="separate"/>
+      </w:r>
+      <w:r>
+        <w:rPr>
+          <w:noProof/>
+        </w:rPr>
+        <w:t>30</w:t>
+      </w:r>
+      <w:r>
+        <w:rPr>
+          <w:noProof/>
+        </w:rPr>
+        <w:fldChar w:fldCharType="end"/>
+      </w:r>
       <w:r>
         <w:t>: Kolo za računanje zakrivljenosti i elementa transformacione matrice</w:t>
       </w:r>
-      <w:bookmarkEnd w:id="74"/>
+      <w:bookmarkEnd w:id="75"/>
     </w:p>
     <w:p>
       <w:pPr>
@@ -26828,7 +27755,13 @@
         <w:t>-0,5</w:t>
       </w:r>
       <w:r>
-        <w:t>, na način objašnjen u prethodnom pasosu. Množenje je realizovano koristeći još jedan IP iz već spomenutog kataloga. Unosi kašnjenje od četiri ciklusa takta.</w:t>
+        <w:t xml:space="preserve">, na način objašnjen u prethodnom </w:t>
+      </w:r>
+      <w:r>
+        <w:t>pasus</w:t>
+      </w:r>
+      <w:r>
+        <w:t>u. Množenje je realizovano koristeći još jedan IP iz već spomenutog kataloga. Unosi kašnjenje od četiri ciklusa takta.</w:t>
       </w:r>
     </w:p>
     <w:p>
@@ -26842,9 +27775,9 @@
           <w:lang w:eastAsia="sr-Latn-RS"/>
         </w:rPr>
         <w:drawing>
-          <wp:inline distT="0" distB="0" distL="0" distR="0" wp14:anchorId="061CD792" wp14:editId="500B6092">
-            <wp:extent cx="3954228" cy="2260450"/>
-            <wp:effectExtent l="0" t="0" r="8255" b="6985"/>
+          <wp:inline distT="0" distB="0" distL="0" distR="0" wp14:anchorId="061CD792" wp14:editId="6D348427">
+            <wp:extent cx="3980185" cy="2236798"/>
+            <wp:effectExtent l="0" t="0" r="1270" b="0"/>
             <wp:docPr id="37" name="Picture 37"/>
             <wp:cNvGraphicFramePr>
               <a:graphicFrameLocks xmlns:a="http://schemas.openxmlformats.org/drawingml/2006/main" noChangeAspect="1"/>
@@ -26871,7 +27804,7 @@
                   <pic:spPr>
                     <a:xfrm>
                       <a:off x="0" y="0"/>
-                      <a:ext cx="3980185" cy="2275288"/>
+                      <a:ext cx="3980185" cy="2236798"/>
                     </a:xfrm>
                     <a:prstGeom prst="rect">
                       <a:avLst/>
@@ -26889,22 +27822,35 @@
         <w:pStyle w:val="Caption"/>
         <w:jc w:val="center"/>
       </w:pPr>
-      <w:bookmarkStart w:id="75" w:name="_Toc117359231"/>
+      <w:bookmarkStart w:id="76" w:name="_Toc117359231"/>
       <w:r>
         <w:t xml:space="preserve">Slika </w:t>
       </w:r>
-      <w:fldSimple w:instr=" SEQ Slika \* ARABIC ">
-        <w:r>
-          <w:rPr>
-            <w:noProof/>
-          </w:rPr>
-          <w:t>31</w:t>
-        </w:r>
-      </w:fldSimple>
+      <w:r>
+        <w:fldChar w:fldCharType="begin"/>
+      </w:r>
+      <w:r>
+        <w:instrText xml:space="preserve"> SEQ Slika \* ARABIC </w:instrText>
+      </w:r>
+      <w:r>
+        <w:fldChar w:fldCharType="separate"/>
+      </w:r>
+      <w:r>
+        <w:rPr>
+          <w:noProof/>
+        </w:rPr>
+        <w:t>31</w:t>
+      </w:r>
+      <w:r>
+        <w:rPr>
+          <w:noProof/>
+        </w:rPr>
+        <w:fldChar w:fldCharType="end"/>
+      </w:r>
       <w:r>
         <w:t>: Kolo za računanje elementa M02</w:t>
       </w:r>
-      <w:bookmarkEnd w:id="75"/>
+      <w:bookmarkEnd w:id="76"/>
     </w:p>
     <w:p>
       <w:pPr>
@@ -26963,33 +27909,46 @@
         <w:pStyle w:val="Caption"/>
         <w:jc w:val="center"/>
       </w:pPr>
-      <w:bookmarkStart w:id="76" w:name="_Toc117359232"/>
+      <w:bookmarkStart w:id="77" w:name="_Toc117359232"/>
       <w:r>
         <w:t xml:space="preserve">Slika </w:t>
       </w:r>
-      <w:fldSimple w:instr=" SEQ Slika \* ARABIC ">
-        <w:r>
-          <w:rPr>
-            <w:noProof/>
-          </w:rPr>
-          <w:t>32</w:t>
-        </w:r>
-      </w:fldSimple>
+      <w:r>
+        <w:fldChar w:fldCharType="begin"/>
+      </w:r>
+      <w:r>
+        <w:instrText xml:space="preserve"> SEQ Slika \* ARABIC </w:instrText>
+      </w:r>
+      <w:r>
+        <w:fldChar w:fldCharType="separate"/>
+      </w:r>
+      <w:r>
+        <w:rPr>
+          <w:noProof/>
+        </w:rPr>
+        <w:t>32</w:t>
+      </w:r>
+      <w:r>
+        <w:rPr>
+          <w:noProof/>
+        </w:rPr>
+        <w:fldChar w:fldCharType="end"/>
+      </w:r>
       <w:r>
         <w:t>: Množač iz IP kataloga korišćen za računanje M02</w:t>
       </w:r>
-      <w:bookmarkEnd w:id="76"/>
+      <w:bookmarkEnd w:id="77"/>
     </w:p>
     <w:p/>
     <w:p>
       <w:pPr>
         <w:pStyle w:val="Heading3"/>
       </w:pPr>
-      <w:bookmarkStart w:id="77" w:name="_Toc117429929"/>
+      <w:bookmarkStart w:id="78" w:name="_Toc117429929"/>
       <w:r>
         <w:t>Računanje nove vrednosti piksela i interpolacija</w:t>
       </w:r>
-      <w:bookmarkEnd w:id="77"/>
+      <w:bookmarkEnd w:id="78"/>
     </w:p>
     <w:p>
       <w:pPr>
@@ -27059,22 +28018,35 @@
         <w:pStyle w:val="Caption"/>
         <w:jc w:val="center"/>
       </w:pPr>
-      <w:bookmarkStart w:id="78" w:name="_Toc117359243"/>
+      <w:bookmarkStart w:id="79" w:name="_Toc117359243"/>
       <w:r>
         <w:t xml:space="preserve">Listing </w:t>
       </w:r>
-      <w:fldSimple w:instr=" SEQ Listing \* ARABIC ">
-        <w:r>
-          <w:rPr>
-            <w:noProof/>
-          </w:rPr>
-          <w:t>6</w:t>
-        </w:r>
-      </w:fldSimple>
+      <w:r>
+        <w:fldChar w:fldCharType="begin"/>
+      </w:r>
+      <w:r>
+        <w:instrText xml:space="preserve"> SEQ Listing \* ARABIC </w:instrText>
+      </w:r>
+      <w:r>
+        <w:fldChar w:fldCharType="separate"/>
+      </w:r>
+      <w:r>
+        <w:rPr>
+          <w:noProof/>
+        </w:rPr>
+        <w:t>6</w:t>
+      </w:r>
+      <w:r>
+        <w:rPr>
+          <w:noProof/>
+        </w:rPr>
+        <w:fldChar w:fldCharType="end"/>
+      </w:r>
       <w:r>
         <w:t>: Računanje nove vrednosti piksela</w:t>
       </w:r>
-      <w:bookmarkEnd w:id="78"/>
+      <w:bookmarkEnd w:id="79"/>
     </w:p>
     <w:p>
       <w:pPr>
@@ -27291,7 +28263,13 @@
         <w:t>x, y</w:t>
       </w:r>
       <w:r>
-        <w:t>), što odgovara trenutnimm vrednostima brojača ugnježdenih petlji.</w:t>
+        <w:t xml:space="preserve">), što odgovara trenutnimm vrednostima brojača </w:t>
+      </w:r>
+      <w:r>
+        <w:t>ugnježđ</w:t>
+      </w:r>
+      <w:r>
+        <w:t>enih petlji.</w:t>
       </w:r>
       <w:r>
         <w:t xml:space="preserve"> </w:t>
@@ -27412,22 +28390,35 @@
         <w:pStyle w:val="Caption"/>
         <w:jc w:val="center"/>
       </w:pPr>
-      <w:bookmarkStart w:id="79" w:name="_Toc117359233"/>
+      <w:bookmarkStart w:id="80" w:name="_Toc117359233"/>
       <w:r>
         <w:t xml:space="preserve">Slika </w:t>
       </w:r>
-      <w:fldSimple w:instr=" SEQ Slika \* ARABIC ">
-        <w:r>
-          <w:rPr>
-            <w:noProof/>
-          </w:rPr>
-          <w:t>33</w:t>
-        </w:r>
-      </w:fldSimple>
+      <w:r>
+        <w:fldChar w:fldCharType="begin"/>
+      </w:r>
+      <w:r>
+        <w:instrText xml:space="preserve"> SEQ Slika \* ARABIC </w:instrText>
+      </w:r>
+      <w:r>
+        <w:fldChar w:fldCharType="separate"/>
+      </w:r>
+      <w:r>
+        <w:rPr>
+          <w:noProof/>
+        </w:rPr>
+        <w:t>33</w:t>
+      </w:r>
+      <w:r>
+        <w:rPr>
+          <w:noProof/>
+        </w:rPr>
+        <w:fldChar w:fldCharType="end"/>
+      </w:r>
       <w:r>
         <w:t>: Kolo za računanje adresa piksela iz zakrivljene slike</w:t>
       </w:r>
-      <w:bookmarkEnd w:id="79"/>
+      <w:bookmarkEnd w:id="80"/>
     </w:p>
     <w:p/>
     <w:p>
@@ -27549,22 +28540,35 @@
         <w:pStyle w:val="Caption"/>
         <w:jc w:val="center"/>
       </w:pPr>
-      <w:bookmarkStart w:id="80" w:name="_Toc117359234"/>
+      <w:bookmarkStart w:id="81" w:name="_Toc117359234"/>
       <w:r>
         <w:t xml:space="preserve">Slika </w:t>
       </w:r>
-      <w:fldSimple w:instr=" SEQ Slika \* ARABIC ">
-        <w:r>
-          <w:rPr>
-            <w:noProof/>
-          </w:rPr>
-          <w:t>34</w:t>
-        </w:r>
-      </w:fldSimple>
+      <w:r>
+        <w:fldChar w:fldCharType="begin"/>
+      </w:r>
+      <w:r>
+        <w:instrText xml:space="preserve"> SEQ Slika \* ARABIC </w:instrText>
+      </w:r>
+      <w:r>
+        <w:fldChar w:fldCharType="separate"/>
+      </w:r>
+      <w:r>
+        <w:rPr>
+          <w:noProof/>
+        </w:rPr>
+        <w:t>34</w:t>
+      </w:r>
+      <w:r>
+        <w:rPr>
+          <w:noProof/>
+        </w:rPr>
+        <w:fldChar w:fldCharType="end"/>
+      </w:r>
       <w:r>
         <w:t>: Kolo za računanje nove vrednosti piksela</w:t>
       </w:r>
-      <w:bookmarkEnd w:id="80"/>
+      <w:bookmarkEnd w:id="81"/>
     </w:p>
     <w:p>
       <w:pPr>
@@ -27606,12 +28610,12 @@
       <w:pPr>
         <w:pStyle w:val="Heading1"/>
       </w:pPr>
-      <w:bookmarkStart w:id="81" w:name="_Toc117429930"/>
+      <w:bookmarkStart w:id="82" w:name="_Toc117429930"/>
       <w:r>
         <w:lastRenderedPageBreak/>
         <w:t>Integracija i analiza iskorišćenih resursa</w:t>
       </w:r>
-      <w:bookmarkEnd w:id="81"/>
+      <w:bookmarkEnd w:id="82"/>
     </w:p>
     <w:p>
       <w:pPr>
@@ -27706,22 +28710,38 @@
         <w:pStyle w:val="Caption"/>
         <w:jc w:val="center"/>
       </w:pPr>
-      <w:bookmarkStart w:id="82" w:name="_Toc117359235"/>
+      <w:bookmarkStart w:id="83" w:name="_Toc117359235"/>
       <w:r>
         <w:t xml:space="preserve">Slika </w:t>
       </w:r>
-      <w:fldSimple w:instr=" SEQ Slika \* ARABIC ">
-        <w:r>
-          <w:rPr>
-            <w:noProof/>
-          </w:rPr>
-          <w:t>35</w:t>
-        </w:r>
-      </w:fldSimple>
+      <w:r>
+        <w:fldChar w:fldCharType="begin"/>
+      </w:r>
+      <w:r>
+        <w:instrText xml:space="preserve"> SEQ Slika \</w:instrText>
+      </w:r>
+      <w:r>
+        <w:instrText xml:space="preserve">* ARABIC </w:instrText>
+      </w:r>
+      <w:r>
+        <w:fldChar w:fldCharType="separate"/>
+      </w:r>
+      <w:r>
+        <w:rPr>
+          <w:noProof/>
+        </w:rPr>
+        <w:t>35</w:t>
+      </w:r>
+      <w:r>
+        <w:rPr>
+          <w:noProof/>
+        </w:rPr>
+        <w:fldChar w:fldCharType="end"/>
+      </w:r>
       <w:r>
         <w:t>: Blok šema sistema za ispravljanje slike</w:t>
       </w:r>
-      <w:bookmarkEnd w:id="82"/>
+      <w:bookmarkEnd w:id="83"/>
     </w:p>
     <w:p>
       <w:pPr>
@@ -28827,23 +29847,38 @@
         <w:pStyle w:val="Caption"/>
         <w:jc w:val="center"/>
       </w:pPr>
+      <w:bookmarkStart w:id="84" w:name="_Toc117505546"/>
       <w:r>
         <w:t xml:space="preserve">Tabela </w:t>
       </w:r>
-      <w:fldSimple w:instr=" SEQ Tabela \* ARABIC ">
-        <w:r>
-          <w:rPr>
-            <w:noProof/>
-          </w:rPr>
-          <w:t>2</w:t>
-        </w:r>
-      </w:fldSimple>
+      <w:r>
+        <w:fldChar w:fldCharType="begin"/>
+      </w:r>
+      <w:r>
+        <w:instrText xml:space="preserve"> SEQ Tabela \* ARABIC </w:instrText>
+      </w:r>
+      <w:r>
+        <w:fldChar w:fldCharType="separate"/>
+      </w:r>
+      <w:r>
+        <w:rPr>
+          <w:noProof/>
+        </w:rPr>
+        <w:t>2</w:t>
+      </w:r>
+      <w:r>
+        <w:rPr>
+          <w:noProof/>
+        </w:rPr>
+        <w:fldChar w:fldCharType="end"/>
+      </w:r>
       <w:r>
         <w:t xml:space="preserve">: </w:t>
       </w:r>
       <w:r>
         <w:t>Iskorišćeni resursi za implementaciju sistema</w:t>
       </w:r>
+      <w:bookmarkEnd w:id="84"/>
     </w:p>
     <w:p>
       <w:pPr>
@@ -28902,20 +29937,35 @@
         <w:pStyle w:val="Caption"/>
         <w:jc w:val="center"/>
       </w:pPr>
+      <w:bookmarkStart w:id="85" w:name="_Toc117505547"/>
       <w:r>
         <w:t xml:space="preserve">Tabela </w:t>
       </w:r>
-      <w:fldSimple w:instr=" SEQ Tabela \* ARABIC ">
-        <w:r>
-          <w:rPr>
-            <w:noProof/>
-          </w:rPr>
-          <w:t>3</w:t>
-        </w:r>
-      </w:fldSimple>
+      <w:r>
+        <w:fldChar w:fldCharType="begin"/>
+      </w:r>
+      <w:r>
+        <w:instrText xml:space="preserve"> SEQ Tabela \* ARABIC </w:instrText>
+      </w:r>
+      <w:r>
+        <w:fldChar w:fldCharType="separate"/>
+      </w:r>
+      <w:r>
+        <w:rPr>
+          <w:noProof/>
+        </w:rPr>
+        <w:t>3</w:t>
+      </w:r>
+      <w:r>
+        <w:rPr>
+          <w:noProof/>
+        </w:rPr>
+        <w:fldChar w:fldCharType="end"/>
+      </w:r>
       <w:r>
         <w:t>: Iskorišćenost DSP-jeva</w:t>
       </w:r>
+      <w:bookmarkEnd w:id="85"/>
     </w:p>
     <w:p>
       <w:pPr>
@@ -28974,30 +30024,45 @@
         <w:pStyle w:val="Caption"/>
         <w:jc w:val="center"/>
       </w:pPr>
+      <w:bookmarkStart w:id="86" w:name="_Toc117505548"/>
       <w:r>
         <w:t xml:space="preserve">Tabela </w:t>
       </w:r>
-      <w:fldSimple w:instr=" SEQ Tabela \* ARABIC ">
-        <w:r>
-          <w:rPr>
-            <w:noProof/>
-          </w:rPr>
-          <w:t>4</w:t>
-        </w:r>
-      </w:fldSimple>
+      <w:r>
+        <w:fldChar w:fldCharType="begin"/>
+      </w:r>
+      <w:r>
+        <w:instrText xml:space="preserve"> SEQ Tabela \* ARABIC </w:instrText>
+      </w:r>
+      <w:r>
+        <w:fldChar w:fldCharType="separate"/>
+      </w:r>
+      <w:r>
+        <w:rPr>
+          <w:noProof/>
+        </w:rPr>
+        <w:t>4</w:t>
+      </w:r>
+      <w:r>
+        <w:rPr>
+          <w:noProof/>
+        </w:rPr>
+        <w:fldChar w:fldCharType="end"/>
+      </w:r>
       <w:r>
         <w:t>: Iskorišćenost BRAM blokova</w:t>
       </w:r>
+      <w:bookmarkEnd w:id="86"/>
     </w:p>
     <w:p>
       <w:pPr>
         <w:pStyle w:val="Heading2"/>
       </w:pPr>
-      <w:bookmarkStart w:id="83" w:name="_Toc117429931"/>
+      <w:bookmarkStart w:id="87" w:name="_Toc117429931"/>
       <w:r>
         <w:t>Rezultati vremenske analize</w:t>
       </w:r>
-      <w:bookmarkEnd w:id="83"/>
+      <w:bookmarkEnd w:id="87"/>
     </w:p>
     <w:p>
       <w:pPr>
@@ -29062,27 +30127,48 @@
         <w:pStyle w:val="Caption"/>
         <w:jc w:val="center"/>
       </w:pPr>
+      <w:bookmarkStart w:id="88" w:name="_Toc117505549"/>
       <w:r>
         <w:t xml:space="preserve">Tabela </w:t>
       </w:r>
-      <w:fldSimple w:instr=" SEQ Tabela \* ARABIC ">
-        <w:r>
-          <w:rPr>
-            <w:noProof/>
-          </w:rPr>
-          <w:t>5</w:t>
-        </w:r>
-      </w:fldSimple>
+      <w:r>
+        <w:fldChar w:fldCharType="begin"/>
+      </w:r>
+      <w:r>
+        <w:instrText xml:space="preserve"> SEQ Tabela \* ARABIC </w:instrText>
+      </w:r>
+      <w:r>
+        <w:fldChar w:fldCharType="separate"/>
+      </w:r>
+      <w:r>
+        <w:rPr>
+          <w:noProof/>
+        </w:rPr>
+        <w:t>5</w:t>
+      </w:r>
+      <w:r>
+        <w:rPr>
+          <w:noProof/>
+        </w:rPr>
+        <w:fldChar w:fldCharType="end"/>
+      </w:r>
       <w:r>
         <w:t>: Kritične putanje u projektovanom jezgru</w:t>
       </w:r>
-    </w:p>
-    <w:p>
+      <w:bookmarkEnd w:id="88"/>
+    </w:p>
+    <w:p>
+      <w:pPr>
+        <w:jc w:val="both"/>
+      </w:pPr>
       <w:r>
         <w:t>U Tabeli 5 su izlistane putanje jednobitnih signala koje imaju najduže kašenjenje. Može se uočiti da su u pitanju signali koji odgovaraju izlazima dva specifična registra. Putanje označene brojevima 1, 2, 3 i 9 odgovaraju izlazu registra koji sadrži novu izračunatu vrednost piksela. Krajnje odredište ovih signala je ulaz za podatak u BRAM blok.</w:t>
       </w:r>
     </w:p>
     <w:p>
+      <w:pPr>
+        <w:jc w:val="both"/>
+      </w:pPr>
       <w:r>
         <w:t xml:space="preserve">Ova kašnjenja bi mogla biti smanjena ukoliko bi se u memorijskom kontroleru, koji je opisan u poglavlju 4.3.1 ovog doukmenta, dodao jedan bafer za signale upisa u memoriju. To bi dalje prouzrokovalo potencijalni problem sa operacijama čitanja, pa </w:t>
       </w:r>
@@ -29175,22 +30261,35 @@
         <w:pStyle w:val="Caption"/>
         <w:jc w:val="center"/>
       </w:pPr>
-      <w:bookmarkStart w:id="84" w:name="_Toc117359236"/>
+      <w:bookmarkStart w:id="89" w:name="_Toc117359236"/>
       <w:r>
         <w:t xml:space="preserve">Slika </w:t>
       </w:r>
-      <w:fldSimple w:instr=" SEQ Slika \* ARABIC ">
-        <w:r>
-          <w:rPr>
-            <w:noProof/>
-          </w:rPr>
-          <w:t>36</w:t>
-        </w:r>
-      </w:fldSimple>
+      <w:r>
+        <w:fldChar w:fldCharType="begin"/>
+      </w:r>
+      <w:r>
+        <w:instrText xml:space="preserve"> SEQ Slika \* ARABIC </w:instrText>
+      </w:r>
+      <w:r>
+        <w:fldChar w:fldCharType="separate"/>
+      </w:r>
+      <w:r>
+        <w:rPr>
+          <w:noProof/>
+        </w:rPr>
+        <w:t>36</w:t>
+      </w:r>
+      <w:r>
+        <w:rPr>
+          <w:noProof/>
+        </w:rPr>
+        <w:fldChar w:fldCharType="end"/>
+      </w:r>
       <w:r>
         <w:t>: Kritična putanja u projektovanom IP jezgru</w:t>
       </w:r>
-      <w:bookmarkEnd w:id="84"/>
+      <w:bookmarkEnd w:id="89"/>
     </w:p>
     <w:p>
       <w:pPr>
@@ -29243,11 +30342,11 @@
       <w:pPr>
         <w:pStyle w:val="Heading2"/>
       </w:pPr>
-      <w:bookmarkStart w:id="85" w:name="_Toc117429932"/>
+      <w:bookmarkStart w:id="90" w:name="_Toc117429932"/>
       <w:r>
         <w:t>Programiranje ploče</w:t>
       </w:r>
-      <w:bookmarkEnd w:id="85"/>
+      <w:bookmarkEnd w:id="90"/>
     </w:p>
     <w:p>
       <w:pPr>
@@ -29459,22 +30558,35 @@
         <w:pStyle w:val="Caption"/>
         <w:jc w:val="center"/>
       </w:pPr>
-      <w:bookmarkStart w:id="86" w:name="_Toc117359244"/>
+      <w:bookmarkStart w:id="91" w:name="_Toc117359244"/>
       <w:r>
         <w:t xml:space="preserve">Listing </w:t>
       </w:r>
-      <w:fldSimple w:instr=" SEQ Listing \* ARABIC ">
-        <w:r>
-          <w:rPr>
-            <w:noProof/>
-          </w:rPr>
-          <w:t>7</w:t>
-        </w:r>
-      </w:fldSimple>
+      <w:r>
+        <w:fldChar w:fldCharType="begin"/>
+      </w:r>
+      <w:r>
+        <w:instrText xml:space="preserve"> SEQ Listing \* ARABIC </w:instrText>
+      </w:r>
+      <w:r>
+        <w:fldChar w:fldCharType="separate"/>
+      </w:r>
+      <w:r>
+        <w:rPr>
+          <w:noProof/>
+        </w:rPr>
+        <w:t>7</w:t>
+      </w:r>
+      <w:r>
+        <w:rPr>
+          <w:noProof/>
+        </w:rPr>
+        <w:fldChar w:fldCharType="end"/>
+      </w:r>
       <w:r>
         <w:t>: C++ aplikacija za kontrolu procesa otkrivljenja slika</w:t>
       </w:r>
-      <w:bookmarkEnd w:id="86"/>
+      <w:bookmarkEnd w:id="91"/>
     </w:p>
     <w:p>
       <w:pPr>
@@ -29559,22 +30671,35 @@
         <w:pStyle w:val="Caption"/>
         <w:jc w:val="center"/>
       </w:pPr>
-      <w:bookmarkStart w:id="87" w:name="_Toc117359237"/>
+      <w:bookmarkStart w:id="92" w:name="_Toc117359237"/>
       <w:r>
         <w:t xml:space="preserve">Slika </w:t>
       </w:r>
-      <w:fldSimple w:instr=" SEQ Slika \* ARABIC ">
-        <w:r>
-          <w:rPr>
-            <w:noProof/>
-          </w:rPr>
-          <w:t>37</w:t>
-        </w:r>
-      </w:fldSimple>
+      <w:r>
+        <w:fldChar w:fldCharType="begin"/>
+      </w:r>
+      <w:r>
+        <w:instrText xml:space="preserve"> SEQ Slika \* ARABIC </w:instrText>
+      </w:r>
+      <w:r>
+        <w:fldChar w:fldCharType="separate"/>
+      </w:r>
+      <w:r>
+        <w:rPr>
+          <w:noProof/>
+        </w:rPr>
+        <w:t>37</w:t>
+      </w:r>
+      <w:r>
+        <w:rPr>
+          <w:noProof/>
+        </w:rPr>
+        <w:fldChar w:fldCharType="end"/>
+      </w:r>
       <w:r>
         <w:t>: Ulazna i izlazna slika dimenzija 256 x 256 piksela</w:t>
       </w:r>
-      <w:bookmarkEnd w:id="87"/>
+      <w:bookmarkEnd w:id="92"/>
       <w:r>
         <w:br w:type="page"/>
       </w:r>
@@ -29583,12 +30708,12 @@
       <w:pPr>
         <w:pStyle w:val="Heading1"/>
       </w:pPr>
-      <w:bookmarkStart w:id="88" w:name="_Toc117429933"/>
+      <w:bookmarkStart w:id="93" w:name="_Toc117429933"/>
       <w:r>
         <w:lastRenderedPageBreak/>
         <w:t>Zaključak</w:t>
       </w:r>
-      <w:bookmarkEnd w:id="88"/>
+      <w:bookmarkEnd w:id="93"/>
     </w:p>
     <w:p>
       <w:pPr>
@@ -29707,7 +30832,13 @@
         <w:jc w:val="both"/>
       </w:pPr>
       <w:r>
-        <w:t xml:space="preserve">Trenutna verzija sistema ne koristi pun potencijal dostupnih sposobnosti platforme na kojoj je razvijen. </w:t>
+        <w:t xml:space="preserve">Trenutna verzija sistema ne koristi pun potencijal dostupnih sposobnosti </w:t>
+      </w:r>
+      <w:r>
+        <w:t xml:space="preserve">izabrane </w:t>
+      </w:r>
+      <w:r>
+        <w:t xml:space="preserve">platforme. </w:t>
       </w:r>
       <w:r>
         <w:t>O</w:t>
@@ -29716,7 +30847,19 @@
         <w:t>tkrivljenje slike se izvršava dovoljno brzo</w:t>
       </w:r>
       <w:r>
-        <w:t>, nije razmatrano nijedno poboljšanje osim povećanja frekvecije rada</w:t>
+        <w:t xml:space="preserve">, </w:t>
+      </w:r>
+      <w:r>
+        <w:t xml:space="preserve">i </w:t>
+      </w:r>
+      <w:r>
+        <w:t>nije razmatrano nijedno poboljšanje osim povećanja frekve</w:t>
+      </w:r>
+      <w:r>
+        <w:t>n</w:t>
+      </w:r>
+      <w:r>
+        <w:t>cije rada</w:t>
       </w:r>
       <w:r>
         <w:t>. Najsporiji deo sistema je deo za učitavanje slike u BRAM memoriju, i čitanje izlazne slike, koja je zatim poslata ka korisniku koristeći serijski port.</w:t>
@@ -29767,18 +30910,18 @@
       <w:pPr>
         <w:pStyle w:val="Heading1"/>
       </w:pPr>
-      <w:bookmarkStart w:id="89" w:name="_Toc117429934"/>
+      <w:bookmarkStart w:id="94" w:name="_Toc117429934"/>
       <w:r>
         <w:lastRenderedPageBreak/>
         <w:t>Literatura</w:t>
       </w:r>
-      <w:bookmarkEnd w:id="89"/>
+      <w:bookmarkEnd w:id="94"/>
     </w:p>
     <w:p>
       <w:r>
         <w:t xml:space="preserve">[1] - </w:t>
       </w:r>
-      <w:hyperlink r:id="rId66" w:history="1">
+      <w:hyperlink r:id="rId66" w:anchor=":~:text=Affine%20transformation%20is%20a%20linear,with%20non%2Dideal%20camera%20angles" w:history="1">
         <w:r>
           <w:rPr>
             <w:rStyle w:val="Hyperlink"/>
@@ -29867,12 +31010,7 @@
         </w:r>
       </w:hyperlink>
       <w:r>
-        <w:t xml:space="preserve"> (20.10.2022.</w:t>
-      </w:r>
-      <w:bookmarkStart w:id="90" w:name="_GoBack"/>
-      <w:bookmarkEnd w:id="90"/>
-      <w:r>
-        <w:t>)</w:t>
+        <w:t xml:space="preserve"> (20.10.2022.)</w:t>
       </w:r>
     </w:p>
     <w:sectPr>
@@ -30011,7 +31149,7 @@
           <w:rPr>
             <w:noProof/>
           </w:rPr>
-          <w:t>17</w:t>
+          <w:t>1</w:t>
         </w:r>
         <w:r>
           <w:rPr>
@@ -37107,7 +38245,7 @@
 </file>
 
 <file path=customXml/itemProps2.xml><?xml version="1.0" encoding="utf-8"?>
-<ds:datastoreItem xmlns:ds="http://schemas.openxmlformats.org/officeDocument/2006/customXml" ds:itemID="{4823110B-07B9-41FA-A962-78D7C48CD2D3}">
+<ds:datastoreItem xmlns:ds="http://schemas.openxmlformats.org/officeDocument/2006/customXml" ds:itemID="{1D00CC14-E0B6-4071-BC75-E3AB323D70AF}">
   <ds:schemaRefs>
     <ds:schemaRef ds:uri="http://schemas.openxmlformats.org/officeDocument/2006/bibliography"/>
   </ds:schemaRefs>

</xml_diff>